<commit_message>
# actualice el manual de usario del jefe de cuentas
Story 15 - Manuales de usuario
https://wolof.southworksinc.com/selfmanagement/stories/9c7b6210-d40c-012d-635e-123139181609
</commit_message>
<xml_diff>
--- a/trunk/user guides/ManualDeUsuario.JefeDeCuentas.docx
+++ b/trunk/user guides/ManualDeUsuario.JefeDeCuentas.docx
@@ -311,7 +311,7 @@
       <w:bookmarkStart w:id="0" w:name="_Toc518227004"/>
       <w:bookmarkStart w:id="1" w:name="_Toc6991205"/>
       <w:bookmarkStart w:id="2" w:name="_Toc6994794"/>
-      <w:bookmarkStart w:id="3" w:name="_Toc278147788"/>
+      <w:bookmarkStart w:id="3" w:name="_Toc278149003"/>
       <w:r>
         <w:rPr>
           <w:lang w:val="es-ES"/>
@@ -353,7 +353,7 @@
         </w:rPr>
         <w:fldChar w:fldCharType="separate"/>
       </w:r>
-      <w:hyperlink w:anchor="_Toc278147788" w:history="1">
+      <w:hyperlink w:anchor="_Toc278149003" w:history="1">
         <w:r>
           <w:rPr>
             <w:rStyle w:val="Hipervnculo"/>
@@ -381,7 +381,7 @@
             <w:noProof/>
             <w:webHidden/>
           </w:rPr>
-          <w:instrText xml:space="preserve"> PAGEREF _Toc278147788 \h </w:instrText>
+          <w:instrText xml:space="preserve"> PAGEREF _Toc278149003 \h </w:instrText>
         </w:r>
         <w:r>
           <w:rPr>
@@ -426,7 +426,7 @@
           <w:lang w:val="es-AR" w:eastAsia="es-AR" w:bidi="ar-SA"/>
         </w:rPr>
       </w:pPr>
-      <w:hyperlink w:anchor="_Toc278147789" w:history="1">
+      <w:hyperlink w:anchor="_Toc278149004" w:history="1">
         <w:r>
           <w:rPr>
             <w:rStyle w:val="Hipervnculo"/>
@@ -454,7 +454,7 @@
             <w:noProof/>
             <w:webHidden/>
           </w:rPr>
-          <w:instrText xml:space="preserve"> PAGEREF _Toc278147789 \h </w:instrText>
+          <w:instrText xml:space="preserve"> PAGEREF _Toc278149004 \h </w:instrText>
         </w:r>
         <w:r>
           <w:rPr>
@@ -499,7 +499,7 @@
           <w:lang w:val="es-AR" w:eastAsia="es-AR" w:bidi="ar-SA"/>
         </w:rPr>
       </w:pPr>
-      <w:hyperlink w:anchor="_Toc278147790" w:history="1">
+      <w:hyperlink w:anchor="_Toc278149005" w:history="1">
         <w:r>
           <w:rPr>
             <w:rStyle w:val="Hipervnculo"/>
@@ -527,7 +527,7 @@
             <w:noProof/>
             <w:webHidden/>
           </w:rPr>
-          <w:instrText xml:space="preserve"> PAGEREF _Toc278147790 \h </w:instrText>
+          <w:instrText xml:space="preserve"> PAGEREF _Toc278149005 \h </w:instrText>
         </w:r>
         <w:r>
           <w:rPr>
@@ -572,7 +572,7 @@
           <w:lang w:val="es-AR" w:eastAsia="es-AR" w:bidi="ar-SA"/>
         </w:rPr>
       </w:pPr>
-      <w:hyperlink w:anchor="_Toc278147791" w:history="1">
+      <w:hyperlink w:anchor="_Toc278149006" w:history="1">
         <w:r>
           <w:rPr>
             <w:rStyle w:val="Hipervnculo"/>
@@ -600,7 +600,7 @@
             <w:noProof/>
             <w:webHidden/>
           </w:rPr>
-          <w:instrText xml:space="preserve"> PAGEREF _Toc278147791 \h </w:instrText>
+          <w:instrText xml:space="preserve"> PAGEREF _Toc278149006 \h </w:instrText>
         </w:r>
         <w:r>
           <w:rPr>
@@ -646,7 +646,7 @@
           <w:lang w:val="es-AR" w:eastAsia="es-AR" w:bidi="ar-SA"/>
         </w:rPr>
       </w:pPr>
-      <w:hyperlink w:anchor="_Toc278147792" w:history="1">
+      <w:hyperlink w:anchor="_Toc278149007" w:history="1">
         <w:r>
           <w:rPr>
             <w:rStyle w:val="Hipervnculo"/>
@@ -674,7 +674,7 @@
             <w:noProof/>
             <w:webHidden/>
           </w:rPr>
-          <w:instrText xml:space="preserve"> PAGEREF _Toc278147792 \h </w:instrText>
+          <w:instrText xml:space="preserve"> PAGEREF _Toc278149007 \h </w:instrText>
         </w:r>
         <w:r>
           <w:rPr>
@@ -720,7 +720,7 @@
           <w:lang w:val="es-AR" w:eastAsia="es-AR" w:bidi="ar-SA"/>
         </w:rPr>
       </w:pPr>
-      <w:hyperlink w:anchor="_Toc278147793" w:history="1">
+      <w:hyperlink w:anchor="_Toc278149008" w:history="1">
         <w:r>
           <w:rPr>
             <w:rStyle w:val="Hipervnculo"/>
@@ -748,7 +748,7 @@
             <w:noProof/>
             <w:webHidden/>
           </w:rPr>
-          <w:instrText xml:space="preserve"> PAGEREF _Toc278147793 \h </w:instrText>
+          <w:instrText xml:space="preserve"> PAGEREF _Toc278149008 \h </w:instrText>
         </w:r>
         <w:r>
           <w:rPr>
@@ -793,7 +793,7 @@
           <w:lang w:val="es-AR" w:eastAsia="es-AR" w:bidi="ar-SA"/>
         </w:rPr>
       </w:pPr>
-      <w:hyperlink w:anchor="_Toc278147794" w:history="1">
+      <w:hyperlink w:anchor="_Toc278149009" w:history="1">
         <w:r>
           <w:rPr>
             <w:rStyle w:val="Hipervnculo"/>
@@ -821,7 +821,7 @@
             <w:noProof/>
             <w:webHidden/>
           </w:rPr>
-          <w:instrText xml:space="preserve"> PAGEREF _Toc278147794 \h </w:instrText>
+          <w:instrText xml:space="preserve"> PAGEREF _Toc278149009 \h </w:instrText>
         </w:r>
         <w:r>
           <w:rPr>
@@ -867,14 +867,14 @@
           <w:lang w:val="es-AR" w:eastAsia="es-AR" w:bidi="ar-SA"/>
         </w:rPr>
       </w:pPr>
-      <w:hyperlink w:anchor="_Toc278147795" w:history="1">
+      <w:hyperlink w:anchor="_Toc278149010" w:history="1">
         <w:r>
           <w:rPr>
             <w:rStyle w:val="Hipervnculo"/>
             <w:noProof/>
             <w:lang w:val="es-ES"/>
           </w:rPr>
-          <w:t>Visualizar Estado de Agentes</w:t>
+          <w:t>Visualizar Estado de los Agentes</w:t>
         </w:r>
         <w:r>
           <w:rPr>
@@ -895,7 +895,7 @@
             <w:noProof/>
             <w:webHidden/>
           </w:rPr>
-          <w:instrText xml:space="preserve"> PAGEREF _Toc278147795 \h </w:instrText>
+          <w:instrText xml:space="preserve"> PAGEREF _Toc278149010 \h </w:instrText>
         </w:r>
         <w:r>
           <w:rPr>
@@ -941,7 +941,7 @@
           <w:lang w:val="es-AR" w:eastAsia="es-AR" w:bidi="ar-SA"/>
         </w:rPr>
       </w:pPr>
-      <w:hyperlink w:anchor="_Toc278147796" w:history="1">
+      <w:hyperlink w:anchor="_Toc278149011" w:history="1">
         <w:r>
           <w:rPr>
             <w:rStyle w:val="Hipervnculo"/>
@@ -969,7 +969,7 @@
             <w:noProof/>
             <w:webHidden/>
           </w:rPr>
-          <w:instrText xml:space="preserve"> PAGEREF _Toc278147796 \h </w:instrText>
+          <w:instrText xml:space="preserve"> PAGEREF _Toc278149011 \h </w:instrText>
         </w:r>
         <w:r>
           <w:rPr>
@@ -1014,7 +1014,7 @@
           <w:lang w:val="es-AR" w:eastAsia="es-AR" w:bidi="ar-SA"/>
         </w:rPr>
       </w:pPr>
-      <w:hyperlink w:anchor="_Toc278147797" w:history="1">
+      <w:hyperlink w:anchor="_Toc278149012" w:history="1">
         <w:r>
           <w:rPr>
             <w:rStyle w:val="Hipervnculo"/>
@@ -1042,7 +1042,7 @@
             <w:noProof/>
             <w:webHidden/>
           </w:rPr>
-          <w:instrText xml:space="preserve"> PAGEREF _Toc278147797 \h </w:instrText>
+          <w:instrText xml:space="preserve"> PAGEREF _Toc278149012 \h </w:instrText>
         </w:r>
         <w:r>
           <w:rPr>
@@ -1088,14 +1088,14 @@
           <w:lang w:val="es-AR" w:eastAsia="es-AR" w:bidi="ar-SA"/>
         </w:rPr>
       </w:pPr>
-      <w:hyperlink w:anchor="_Toc278147798" w:history="1">
+      <w:hyperlink w:anchor="_Toc278149013" w:history="1">
         <w:r>
           <w:rPr>
             <w:rStyle w:val="Hipervnculo"/>
             <w:noProof/>
             <w:lang w:val="es-ES"/>
           </w:rPr>
-          <w:t>Visualizar Estado de Supervisores</w:t>
+          <w:t>Visualizar Estado de los Supervisores</w:t>
         </w:r>
         <w:r>
           <w:rPr>
@@ -1116,7 +1116,7 @@
             <w:noProof/>
             <w:webHidden/>
           </w:rPr>
-          <w:instrText xml:space="preserve"> PAGEREF _Toc278147798 \h </w:instrText>
+          <w:instrText xml:space="preserve"> PAGEREF _Toc278149013 \h </w:instrText>
         </w:r>
         <w:r>
           <w:rPr>
@@ -1162,14 +1162,14 @@
           <w:lang w:val="es-AR" w:eastAsia="es-AR" w:bidi="ar-SA"/>
         </w:rPr>
       </w:pPr>
-      <w:hyperlink w:anchor="_Toc278147799" w:history="1">
+      <w:hyperlink w:anchor="_Toc278149014" w:history="1">
         <w:r>
           <w:rPr>
             <w:rStyle w:val="Hipervnculo"/>
             <w:noProof/>
             <w:lang w:val="es-ES"/>
           </w:rPr>
-          <w:t>Ver Agentes de Campaña</w:t>
+          <w:t>Buscar Supervisores</w:t>
         </w:r>
         <w:r>
           <w:rPr>
@@ -1190,7 +1190,7 @@
             <w:noProof/>
             <w:webHidden/>
           </w:rPr>
-          <w:instrText xml:space="preserve"> PAGEREF _Toc278147799 \h </w:instrText>
+          <w:instrText xml:space="preserve"> PAGEREF _Toc278149014 \h </w:instrText>
         </w:r>
         <w:r>
           <w:rPr>
@@ -1236,14 +1236,14 @@
           <w:lang w:val="es-AR" w:eastAsia="es-AR" w:bidi="ar-SA"/>
         </w:rPr>
       </w:pPr>
-      <w:hyperlink w:anchor="_Toc278147800" w:history="1">
+      <w:hyperlink w:anchor="_Toc278149015" w:history="1">
         <w:r>
           <w:rPr>
             <w:rStyle w:val="Hipervnculo"/>
             <w:noProof/>
             <w:lang w:val="es-ES"/>
           </w:rPr>
-          <w:t>Buscar Supervisores</w:t>
+          <w:t>Ver Agentes del Supervisor</w:t>
         </w:r>
         <w:r>
           <w:rPr>
@@ -1264,7 +1264,7 @@
             <w:noProof/>
             <w:webHidden/>
           </w:rPr>
-          <w:instrText xml:space="preserve"> PAGEREF _Toc278147800 \h </w:instrText>
+          <w:instrText xml:space="preserve"> PAGEREF _Toc278149015 \h </w:instrText>
         </w:r>
         <w:r>
           <w:rPr>
@@ -1309,7 +1309,7 @@
           <w:lang w:val="es-AR" w:eastAsia="es-AR" w:bidi="ar-SA"/>
         </w:rPr>
       </w:pPr>
-      <w:hyperlink w:anchor="_Toc278147801" w:history="1">
+      <w:hyperlink w:anchor="_Toc278149016" w:history="1">
         <w:r>
           <w:rPr>
             <w:rStyle w:val="Hipervnculo"/>
@@ -1337,7 +1337,7 @@
             <w:noProof/>
             <w:webHidden/>
           </w:rPr>
-          <w:instrText xml:space="preserve"> PAGEREF _Toc278147801 \h </w:instrText>
+          <w:instrText xml:space="preserve"> PAGEREF _Toc278149016 \h </w:instrText>
         </w:r>
         <w:r>
           <w:rPr>
@@ -1383,14 +1383,14 @@
           <w:lang w:val="es-AR" w:eastAsia="es-AR" w:bidi="ar-SA"/>
         </w:rPr>
       </w:pPr>
-      <w:hyperlink w:anchor="_Toc278147802" w:history="1">
+      <w:hyperlink w:anchor="_Toc278149017" w:history="1">
         <w:r>
           <w:rPr>
             <w:rStyle w:val="Hipervnculo"/>
             <w:noProof/>
             <w:lang w:val="es-ES"/>
           </w:rPr>
-          <w:t>Visualizar Estado de Campañas</w:t>
+          <w:t>Visualizar Estado de las Campañas</w:t>
         </w:r>
         <w:r>
           <w:rPr>
@@ -1411,7 +1411,7 @@
             <w:noProof/>
             <w:webHidden/>
           </w:rPr>
-          <w:instrText xml:space="preserve"> PAGEREF _Toc278147802 \h </w:instrText>
+          <w:instrText xml:space="preserve"> PAGEREF _Toc278149017 \h </w:instrText>
         </w:r>
         <w:r>
           <w:rPr>
@@ -1457,7 +1457,7 @@
           <w:lang w:val="es-AR" w:eastAsia="es-AR" w:bidi="ar-SA"/>
         </w:rPr>
       </w:pPr>
-      <w:hyperlink w:anchor="_Toc278147803" w:history="1">
+      <w:hyperlink w:anchor="_Toc278149018" w:history="1">
         <w:r>
           <w:rPr>
             <w:rStyle w:val="Hipervnculo"/>
@@ -1485,7 +1485,7 @@
             <w:noProof/>
             <w:webHidden/>
           </w:rPr>
-          <w:instrText xml:space="preserve"> PAGEREF _Toc278147803 \h </w:instrText>
+          <w:instrText xml:space="preserve"> PAGEREF _Toc278149018 \h </w:instrText>
         </w:r>
         <w:r>
           <w:rPr>
@@ -1531,14 +1531,14 @@
           <w:lang w:val="es-AR" w:eastAsia="es-AR" w:bidi="ar-SA"/>
         </w:rPr>
       </w:pPr>
-      <w:hyperlink w:anchor="_Toc278147804" w:history="1">
+      <w:hyperlink w:anchor="_Toc278149019" w:history="1">
         <w:r>
           <w:rPr>
             <w:rStyle w:val="Hipervnculo"/>
             <w:noProof/>
             <w:lang w:val="es-ES"/>
           </w:rPr>
-          <w:t>Ver Supervisores de Campaña</w:t>
+          <w:t>Ver Supervisores de la Campaña</w:t>
         </w:r>
         <w:r>
           <w:rPr>
@@ -1559,7 +1559,7 @@
             <w:noProof/>
             <w:webHidden/>
           </w:rPr>
-          <w:instrText xml:space="preserve"> PAGEREF _Toc278147804 \h </w:instrText>
+          <w:instrText xml:space="preserve"> PAGEREF _Toc278149019 \h </w:instrText>
         </w:r>
         <w:r>
           <w:rPr>
@@ -1605,14 +1605,14 @@
           <w:lang w:val="es-AR" w:eastAsia="es-AR" w:bidi="ar-SA"/>
         </w:rPr>
       </w:pPr>
-      <w:hyperlink w:anchor="_Toc278147805" w:history="1">
+      <w:hyperlink w:anchor="_Toc278149020" w:history="1">
         <w:r>
           <w:rPr>
             <w:rStyle w:val="Hipervnculo"/>
             <w:noProof/>
             <w:lang w:val="es-ES"/>
           </w:rPr>
-          <w:t>Ver Agentes de Campaña</w:t>
+          <w:t>Ver Agentes de la Campaña</w:t>
         </w:r>
         <w:r>
           <w:rPr>
@@ -1633,7 +1633,7 @@
             <w:noProof/>
             <w:webHidden/>
           </w:rPr>
-          <w:instrText xml:space="preserve"> PAGEREF _Toc278147805 \h </w:instrText>
+          <w:instrText xml:space="preserve"> PAGEREF _Toc278149020 \h </w:instrText>
         </w:r>
         <w:r>
           <w:rPr>
@@ -1679,7 +1679,7 @@
           <w:lang w:val="es-AR" w:eastAsia="es-AR" w:bidi="ar-SA"/>
         </w:rPr>
       </w:pPr>
-      <w:hyperlink w:anchor="_Toc278147806" w:history="1">
+      <w:hyperlink w:anchor="_Toc278149021" w:history="1">
         <w:r>
           <w:rPr>
             <w:rStyle w:val="Hipervnculo"/>
@@ -1707,7 +1707,7 @@
             <w:noProof/>
             <w:webHidden/>
           </w:rPr>
-          <w:instrText xml:space="preserve"> PAGEREF _Toc278147806 \h </w:instrText>
+          <w:instrText xml:space="preserve"> PAGEREF _Toc278149021 \h </w:instrText>
         </w:r>
         <w:r>
           <w:rPr>
@@ -1753,7 +1753,7 @@
           <w:lang w:val="es-AR" w:eastAsia="es-AR" w:bidi="ar-SA"/>
         </w:rPr>
       </w:pPr>
-      <w:hyperlink w:anchor="_Toc278147807" w:history="1">
+      <w:hyperlink w:anchor="_Toc278149022" w:history="1">
         <w:r>
           <w:rPr>
             <w:rStyle w:val="Hipervnculo"/>
@@ -1781,7 +1781,7 @@
             <w:noProof/>
             <w:webHidden/>
           </w:rPr>
-          <w:instrText xml:space="preserve"> PAGEREF _Toc278147807 \h </w:instrText>
+          <w:instrText xml:space="preserve"> PAGEREF _Toc278149022 \h </w:instrText>
         </w:r>
         <w:r>
           <w:rPr>
@@ -1827,7 +1827,7 @@
           <w:lang w:val="es-AR" w:eastAsia="es-AR" w:bidi="ar-SA"/>
         </w:rPr>
       </w:pPr>
-      <w:hyperlink w:anchor="_Toc278147808" w:history="1">
+      <w:hyperlink w:anchor="_Toc278149023" w:history="1">
         <w:r>
           <w:rPr>
             <w:rStyle w:val="Hipervnculo"/>
@@ -1855,7 +1855,7 @@
             <w:noProof/>
             <w:webHidden/>
           </w:rPr>
-          <w:instrText xml:space="preserve"> PAGEREF _Toc278147808 \h </w:instrText>
+          <w:instrText xml:space="preserve"> PAGEREF _Toc278149023 \h </w:instrText>
         </w:r>
         <w:r>
           <w:rPr>
@@ -1938,7 +1938,7 @@
       <w:bookmarkStart w:id="8" w:name="_Toc259137206"/>
       <w:bookmarkStart w:id="9" w:name="_Toc264447348"/>
       <w:bookmarkStart w:id="10" w:name="_Toc272680719"/>
-      <w:bookmarkStart w:id="11" w:name="_Toc278147789"/>
+      <w:bookmarkStart w:id="11" w:name="_Toc278149004"/>
       <w:r>
         <w:rPr>
           <w:lang w:val="es-ES"/>
@@ -2168,7 +2168,19 @@
               <w:rPr>
                 <w:lang w:val="es-ES"/>
               </w:rPr>
-              <w:t xml:space="preserve">Actualización de estilos del </w:t>
+              <w:t xml:space="preserve">Actualización de </w:t>
+            </w:r>
+            <w:r>
+              <w:rPr>
+                <w:lang w:val="es-ES"/>
+              </w:rPr>
+              <w:t>estructura</w:t>
+            </w:r>
+            <w:r>
+              <w:rPr>
+                <w:lang w:val="es-ES"/>
+              </w:rPr>
+              <w:t xml:space="preserve"> del </w:t>
             </w:r>
             <w:proofErr w:type="spellStart"/>
             <w:r>
@@ -2242,7 +2254,7 @@
           <w:lang w:val="es-ES"/>
         </w:rPr>
       </w:pPr>
-      <w:bookmarkStart w:id="12" w:name="_Toc278147790"/>
+      <w:bookmarkStart w:id="12" w:name="_Toc278149005"/>
       <w:r>
         <w:rPr>
           <w:lang w:val="es-ES"/>
@@ -2668,7 +2680,7 @@
           <w:lang w:val="es-ES"/>
         </w:rPr>
       </w:pPr>
-      <w:bookmarkStart w:id="13" w:name="_Toc278147791"/>
+      <w:bookmarkStart w:id="13" w:name="_Toc278149006"/>
       <w:r>
         <w:rPr>
           <w:lang w:val="es-ES"/>
@@ -2685,7 +2697,7 @@
           <w:lang w:val="es-ES"/>
         </w:rPr>
       </w:pPr>
-      <w:bookmarkStart w:id="14" w:name="_Toc278147792"/>
+      <w:bookmarkStart w:id="14" w:name="_Toc278149007"/>
       <w:r>
         <w:rPr>
           <w:lang w:val="es-ES"/>
@@ -3100,7 +3112,7 @@
           <w:lang w:val="es-ES"/>
         </w:rPr>
       </w:pPr>
-      <w:bookmarkStart w:id="15" w:name="_Toc278147793"/>
+      <w:bookmarkStart w:id="15" w:name="_Toc278149008"/>
       <w:r>
         <w:rPr>
           <w:lang w:val="es-ES"/>
@@ -3331,7 +3343,7 @@
           <w:lang w:val="es-ES"/>
         </w:rPr>
       </w:pPr>
-      <w:bookmarkStart w:id="16" w:name="_Toc278147794"/>
+      <w:bookmarkStart w:id="16" w:name="_Toc278149009"/>
       <w:r>
         <w:rPr>
           <w:lang w:val="es-ES"/>
@@ -3348,12 +3360,24 @@
           <w:lang w:val="es-ES"/>
         </w:rPr>
       </w:pPr>
-      <w:bookmarkStart w:id="17" w:name="_Toc278147795"/>
-      <w:r>
-        <w:rPr>
-          <w:lang w:val="es-ES"/>
-        </w:rPr>
-        <w:t>Visualizar Estado de Agentes</w:t>
+      <w:bookmarkStart w:id="17" w:name="_Toc278149010"/>
+      <w:r>
+        <w:rPr>
+          <w:lang w:val="es-ES"/>
+        </w:rPr>
+        <w:t xml:space="preserve">Visualizar Estado de </w:t>
+      </w:r>
+      <w:r>
+        <w:rPr>
+          <w:lang w:val="es-ES"/>
+        </w:rPr>
+        <w:t xml:space="preserve">los </w:t>
+      </w:r>
+      <w:r>
+        <w:rPr>
+          <w:lang w:val="es-ES"/>
+        </w:rPr>
+        <w:t>Agentes</w:t>
       </w:r>
       <w:bookmarkEnd w:id="17"/>
     </w:p>
@@ -3405,7 +3429,7 @@
           <w:lang w:val="es-ES"/>
         </w:rPr>
       </w:pPr>
-      <w:bookmarkStart w:id="18" w:name="_Toc278147796"/>
+      <w:bookmarkStart w:id="18" w:name="_Toc278149011"/>
       <w:r>
         <w:rPr>
           <w:lang w:val="es-ES"/>
@@ -3456,7 +3480,7 @@
           <w:lang w:val="es-ES"/>
         </w:rPr>
       </w:pPr>
-      <w:bookmarkStart w:id="19" w:name="_Toc278147797"/>
+      <w:bookmarkStart w:id="19" w:name="_Toc278149012"/>
       <w:r>
         <w:rPr>
           <w:lang w:val="es-ES"/>
@@ -3473,12 +3497,24 @@
           <w:lang w:val="es-ES"/>
         </w:rPr>
       </w:pPr>
-      <w:bookmarkStart w:id="20" w:name="_Toc278147798"/>
-      <w:r>
-        <w:rPr>
-          <w:lang w:val="es-ES"/>
-        </w:rPr>
-        <w:t>Visualizar Estado de Supervisores</w:t>
+      <w:bookmarkStart w:id="20" w:name="_Toc278149013"/>
+      <w:r>
+        <w:rPr>
+          <w:lang w:val="es-ES"/>
+        </w:rPr>
+        <w:t xml:space="preserve">Visualizar Estado de </w:t>
+      </w:r>
+      <w:r>
+        <w:rPr>
+          <w:lang w:val="es-ES"/>
+        </w:rPr>
+        <w:t xml:space="preserve">los </w:t>
+      </w:r>
+      <w:r>
+        <w:rPr>
+          <w:lang w:val="es-ES"/>
+        </w:rPr>
+        <w:t>Supervisores</w:t>
       </w:r>
       <w:bookmarkEnd w:id="20"/>
     </w:p>
@@ -3530,13 +3566,13 @@
           <w:lang w:val="es-ES"/>
         </w:rPr>
       </w:pPr>
-      <w:bookmarkStart w:id="21" w:name="_Toc278147799"/>
+      <w:bookmarkStart w:id="21" w:name="_Toc278149014"/>
       <w:r>
         <w:rPr>
           <w:lang w:val="es-ES"/>
         </w:rPr>
         <w:lastRenderedPageBreak/>
-        <w:t>Ver Agentes de Campaña</w:t>
+        <w:t>Buscar Supervisores</w:t>
       </w:r>
       <w:bookmarkEnd w:id="21"/>
     </w:p>
@@ -3579,13 +3615,13 @@
           <w:lang w:val="es-ES"/>
         </w:rPr>
       </w:pPr>
-      <w:bookmarkStart w:id="22" w:name="_Toc278147800"/>
+      <w:bookmarkStart w:id="22" w:name="_Toc278149015"/>
       <w:r>
         <w:rPr>
           <w:lang w:val="es-ES"/>
         </w:rPr>
         <w:lastRenderedPageBreak/>
-        <w:t>Buscar Supervisores</w:t>
+        <w:t>Ver Agentes del Supervisor</w:t>
       </w:r>
       <w:bookmarkEnd w:id="22"/>
     </w:p>
@@ -3630,7 +3666,7 @@
           <w:lang w:val="es-ES"/>
         </w:rPr>
       </w:pPr>
-      <w:bookmarkStart w:id="23" w:name="_Toc278147801"/>
+      <w:bookmarkStart w:id="23" w:name="_Toc278149016"/>
       <w:r>
         <w:rPr>
           <w:lang w:val="es-ES"/>
@@ -3647,12 +3683,24 @@
           <w:lang w:val="es-ES"/>
         </w:rPr>
       </w:pPr>
-      <w:bookmarkStart w:id="24" w:name="_Toc278147802"/>
-      <w:r>
-        <w:rPr>
-          <w:lang w:val="es-ES"/>
-        </w:rPr>
-        <w:t>Visualizar Estado de Campañas</w:t>
+      <w:bookmarkStart w:id="24" w:name="_Toc278149017"/>
+      <w:r>
+        <w:rPr>
+          <w:lang w:val="es-ES"/>
+        </w:rPr>
+        <w:t xml:space="preserve">Visualizar Estado de </w:t>
+      </w:r>
+      <w:r>
+        <w:rPr>
+          <w:lang w:val="es-ES"/>
+        </w:rPr>
+        <w:t xml:space="preserve">las </w:t>
+      </w:r>
+      <w:r>
+        <w:rPr>
+          <w:lang w:val="es-ES"/>
+        </w:rPr>
+        <w:t>Campañas</w:t>
       </w:r>
       <w:bookmarkEnd w:id="24"/>
     </w:p>
@@ -4081,7 +4129,7 @@
           <w:lang w:val="es-ES"/>
         </w:rPr>
       </w:pPr>
-      <w:bookmarkStart w:id="25" w:name="_Toc278147803"/>
+      <w:bookmarkStart w:id="25" w:name="_Toc278149018"/>
       <w:r>
         <w:rPr>
           <w:lang w:val="es-ES"/>
@@ -4473,13 +4521,25 @@
           <w:lang w:val="es-ES"/>
         </w:rPr>
       </w:pPr>
-      <w:bookmarkStart w:id="26" w:name="_Toc278147804"/>
+      <w:bookmarkStart w:id="26" w:name="_Toc278149019"/>
       <w:r>
         <w:rPr>
           <w:lang w:val="es-ES"/>
         </w:rPr>
         <w:lastRenderedPageBreak/>
-        <w:t>Ver Supervisores de Campaña</w:t>
+        <w:t xml:space="preserve">Ver Supervisores de </w:t>
+      </w:r>
+      <w:r>
+        <w:rPr>
+          <w:lang w:val="es-ES"/>
+        </w:rPr>
+        <w:t xml:space="preserve">la </w:t>
+      </w:r>
+      <w:r>
+        <w:rPr>
+          <w:lang w:val="es-ES"/>
+        </w:rPr>
+        <w:t>Campaña</w:t>
       </w:r>
       <w:bookmarkEnd w:id="26"/>
     </w:p>
@@ -4752,13 +4812,25 @@
           <w:lang w:val="es-ES"/>
         </w:rPr>
       </w:pPr>
-      <w:bookmarkStart w:id="27" w:name="_Toc278147805"/>
+      <w:bookmarkStart w:id="27" w:name="_Toc278149020"/>
       <w:r>
         <w:rPr>
           <w:lang w:val="es-ES"/>
         </w:rPr>
         <w:lastRenderedPageBreak/>
-        <w:t>Ver Agentes de Campaña</w:t>
+        <w:t>Ver Agentes de</w:t>
+      </w:r>
+      <w:r>
+        <w:rPr>
+          <w:lang w:val="es-ES"/>
+        </w:rPr>
+        <w:t xml:space="preserve"> la</w:t>
+      </w:r>
+      <w:r>
+        <w:rPr>
+          <w:lang w:val="es-ES"/>
+        </w:rPr>
+        <w:t xml:space="preserve"> Campaña</w:t>
       </w:r>
       <w:bookmarkEnd w:id="27"/>
     </w:p>
@@ -5042,7 +5114,7 @@
           <w:lang w:val="es-ES"/>
         </w:rPr>
       </w:pPr>
-      <w:bookmarkStart w:id="28" w:name="_Toc278147806"/>
+      <w:bookmarkStart w:id="28" w:name="_Toc278149021"/>
       <w:r>
         <w:rPr>
           <w:lang w:val="es-ES"/>
@@ -5605,7 +5677,7 @@
           <w:lang w:val="es-ES"/>
         </w:rPr>
       </w:pPr>
-      <w:bookmarkStart w:id="29" w:name="_Toc278147807"/>
+      <w:bookmarkStart w:id="29" w:name="_Toc278149022"/>
       <w:r>
         <w:rPr>
           <w:lang w:val="es-ES"/>
@@ -6187,7 +6259,7 @@
           <w:lang w:val="es-ES"/>
         </w:rPr>
       </w:pPr>
-      <w:bookmarkStart w:id="30" w:name="_Toc278147808"/>
+      <w:bookmarkStart w:id="30" w:name="_Toc278149023"/>
       <w:r>
         <w:rPr>
           <w:lang w:val="es-ES"/>
@@ -9792,7 +9864,7 @@
 </file>
 
 <file path=customXml/itemProps1.xml><?xml version="1.0" encoding="utf-8"?>
-<ds:datastoreItem xmlns:ds="http://schemas.openxmlformats.org/officeDocument/2006/customXml" ds:itemID="{C290D983-F95D-4AF6-A34A-4497C4B1417E}">
+<ds:datastoreItem xmlns:ds="http://schemas.openxmlformats.org/officeDocument/2006/customXml" ds:itemID="{EA22AEFD-6B65-474A-93C0-6936E403C592}">
   <ds:schemaRefs>
     <ds:schemaRef ds:uri="http://schemas.openxmlformats.org/officeDocument/2006/bibliography"/>
   </ds:schemaRefs>

</xml_diff>

<commit_message>
#Manual usuario Jefe de Cuentas
Story_15 - Manual de usuario Jefe de cuentas
https://wolof.southworksinc.com/selfmanagement/stories/9c7b6210-d40c-012d-635e-123139181609
</commit_message>
<xml_diff>
--- a/trunk/user guides/ManualDeUsuario.JefeDeCuentas.docx
+++ b/trunk/user guides/ManualDeUsuario.JefeDeCuentas.docx
@@ -139,23 +139,7 @@
                 <w:rFonts w:ascii="Franklin Gothic Book" w:hAnsi="Franklin Gothic Book"/>
                 <w:lang w:val="es-ES"/>
               </w:rPr>
-              <w:t xml:space="preserve">Proyecto </w:t>
-            </w:r>
-            <w:proofErr w:type="spellStart"/>
-            <w:r>
-              <w:rPr>
-                <w:rFonts w:ascii="Franklin Gothic Book" w:hAnsi="Franklin Gothic Book"/>
-                <w:lang w:val="es-ES"/>
-              </w:rPr>
-              <w:t>SelfManagement</w:t>
-            </w:r>
-            <w:proofErr w:type="spellEnd"/>
-            <w:r>
-              <w:rPr>
-                <w:rFonts w:ascii="Franklin Gothic Book" w:hAnsi="Franklin Gothic Book"/>
-                <w:lang w:val="es-ES"/>
-              </w:rPr>
-              <w:t xml:space="preserve"> – Grupo 6</w:t>
+              <w:t>Proyecto SelfManagement – Grupo 6</w:t>
             </w:r>
           </w:p>
         </w:tc>
@@ -308,10 +292,10 @@
           <w:lang w:val="es-ES"/>
         </w:rPr>
       </w:pPr>
-      <w:bookmarkStart w:id="0" w:name="_Toc518227004"/>
-      <w:bookmarkStart w:id="1" w:name="_Toc6991205"/>
-      <w:bookmarkStart w:id="2" w:name="_Toc6994794"/>
-      <w:bookmarkStart w:id="3" w:name="_Toc278149003"/>
+      <w:bookmarkStart w:id="0" w:name="_Toc278149003"/>
+      <w:bookmarkStart w:id="1" w:name="_Toc518227004"/>
+      <w:bookmarkStart w:id="2" w:name="_Toc6991205"/>
+      <w:bookmarkStart w:id="3" w:name="_Toc6994794"/>
       <w:r>
         <w:rPr>
           <w:lang w:val="es-ES"/>
@@ -319,7 +303,7 @@
         <w:lastRenderedPageBreak/>
         <w:t>Contenido</w:t>
       </w:r>
-      <w:bookmarkEnd w:id="3"/>
+      <w:bookmarkEnd w:id="0"/>
     </w:p>
     <w:p>
       <w:pPr>
@@ -1920,9 +1904,9 @@
         <w:br w:type="page"/>
       </w:r>
       <w:bookmarkStart w:id="4" w:name="_Toc152653709"/>
-      <w:bookmarkEnd w:id="0"/>
       <w:bookmarkEnd w:id="1"/>
       <w:bookmarkEnd w:id="2"/>
+      <w:bookmarkEnd w:id="3"/>
     </w:p>
     <w:p>
       <w:pPr>
@@ -1934,11 +1918,11 @@
       </w:pPr>
       <w:bookmarkStart w:id="5" w:name="_Toc264447345"/>
       <w:bookmarkStart w:id="6" w:name="_Toc272680717"/>
-      <w:bookmarkStart w:id="7" w:name="_Toc161721272"/>
-      <w:bookmarkStart w:id="8" w:name="_Toc259137206"/>
-      <w:bookmarkStart w:id="9" w:name="_Toc264447348"/>
-      <w:bookmarkStart w:id="10" w:name="_Toc272680719"/>
-      <w:bookmarkStart w:id="11" w:name="_Toc278149004"/>
+      <w:bookmarkStart w:id="7" w:name="_Toc278149004"/>
+      <w:bookmarkStart w:id="8" w:name="_Toc161721272"/>
+      <w:bookmarkStart w:id="9" w:name="_Toc259137206"/>
+      <w:bookmarkStart w:id="10" w:name="_Toc264447348"/>
+      <w:bookmarkStart w:id="11" w:name="_Toc272680719"/>
       <w:r>
         <w:rPr>
           <w:lang w:val="es-ES"/>
@@ -1948,7 +1932,7 @@
       </w:r>
       <w:bookmarkEnd w:id="5"/>
       <w:bookmarkEnd w:id="6"/>
-      <w:bookmarkEnd w:id="11"/>
+      <w:bookmarkEnd w:id="7"/>
     </w:p>
     <w:tbl>
       <w:tblPr>
@@ -2180,21 +2164,7 @@
               <w:rPr>
                 <w:lang w:val="es-ES"/>
               </w:rPr>
-              <w:t xml:space="preserve"> del </w:t>
-            </w:r>
-            <w:proofErr w:type="spellStart"/>
-            <w:r>
-              <w:rPr>
-                <w:lang w:val="es-ES"/>
-              </w:rPr>
-              <w:t>documeto</w:t>
-            </w:r>
-            <w:proofErr w:type="spellEnd"/>
-            <w:r>
-              <w:rPr>
-                <w:lang w:val="es-ES"/>
-              </w:rPr>
-              <w:t>.</w:t>
+              <w:t xml:space="preserve"> del documeto.</w:t>
             </w:r>
           </w:p>
         </w:tc>
@@ -2271,14 +2241,18 @@
           <w:lang w:val="es-ES"/>
         </w:rPr>
       </w:pPr>
-      <w:proofErr w:type="spellStart"/>
-      <w:r>
-        <w:rPr>
-          <w:lang w:val="es-ES"/>
-        </w:rPr>
-        <w:t>SelfManagement</w:t>
-      </w:r>
-      <w:proofErr w:type="spellEnd"/>
+      <w:r>
+        <w:rPr>
+          <w:lang w:val="es-ES"/>
+        </w:rPr>
+        <w:t xml:space="preserve">SelfManagement </w:t>
+      </w:r>
+      <w:r>
+        <w:rPr>
+          <w:lang w:val="es-ES"/>
+        </w:rPr>
+        <w:t>es un sistema del Call Center</w:t>
+      </w:r>
       <w:r>
         <w:rPr>
           <w:lang w:val="es-ES"/>
@@ -2289,21 +2263,243 @@
         <w:rPr>
           <w:lang w:val="es-ES"/>
         </w:rPr>
-        <w:t xml:space="preserve">es un sistema del </w:t>
-      </w:r>
-      <w:proofErr w:type="spellStart"/>
-      <w:r>
-        <w:rPr>
-          <w:lang w:val="es-ES"/>
-        </w:rPr>
-        <w:t>Call</w:t>
-      </w:r>
-      <w:proofErr w:type="spellEnd"/>
-      <w:r>
-        <w:rPr>
-          <w:lang w:val="es-ES"/>
-        </w:rPr>
-        <w:t xml:space="preserve"> Center</w:t>
+        <w:t>que permite</w:t>
+      </w:r>
+      <w:r>
+        <w:rPr>
+          <w:lang w:val="es-ES"/>
+        </w:rPr>
+        <w:t xml:space="preserve"> liquidar los sueldos de los </w:t>
+      </w:r>
+      <w:r>
+        <w:rPr>
+          <w:lang w:val="es-ES"/>
+        </w:rPr>
+        <w:t>A</w:t>
+      </w:r>
+      <w:r>
+        <w:rPr>
+          <w:lang w:val="es-ES"/>
+        </w:rPr>
+        <w:t xml:space="preserve">gentes de manera automática, basándose en métricas que </w:t>
+      </w:r>
+      <w:r>
+        <w:rPr>
+          <w:lang w:val="es-ES"/>
+        </w:rPr>
+        <w:t xml:space="preserve">calcula a partir de inputs que recibe </w:t>
+      </w:r>
+      <w:r>
+        <w:rPr>
+          <w:lang w:val="es-ES"/>
+        </w:rPr>
+        <w:t xml:space="preserve">de diferentes sistemas </w:t>
+      </w:r>
+      <w:r>
+        <w:rPr>
+          <w:lang w:val="es-ES"/>
+        </w:rPr>
+        <w:t xml:space="preserve">externos </w:t>
+      </w:r>
+      <w:r>
+        <w:rPr>
+          <w:lang w:val="es-ES"/>
+        </w:rPr>
+        <w:t>para liquidar el componente variable de</w:t>
+      </w:r>
+      <w:r>
+        <w:rPr>
+          <w:lang w:val="es-ES"/>
+        </w:rPr>
+        <w:t xml:space="preserve"> los mismos. Asimismo, permite</w:t>
+      </w:r>
+      <w:r>
+        <w:rPr>
+          <w:lang w:val="es-ES"/>
+        </w:rPr>
+        <w:t xml:space="preserve"> a los </w:t>
+      </w:r>
+      <w:r>
+        <w:rPr>
+          <w:lang w:val="es-ES"/>
+        </w:rPr>
+        <w:t>A</w:t>
+      </w:r>
+      <w:r>
+        <w:rPr>
+          <w:lang w:val="es-ES"/>
+        </w:rPr>
+        <w:t>gentes</w:t>
+      </w:r>
+      <w:r>
+        <w:rPr>
+          <w:lang w:val="es-ES"/>
+        </w:rPr>
+        <w:t>, Supervisores y Jefes de Cuenta</w:t>
+      </w:r>
+      <w:r>
+        <w:rPr>
+          <w:lang w:val="es-ES"/>
+        </w:rPr>
+        <w:t xml:space="preserve"> del </w:t>
+      </w:r>
+      <w:r>
+        <w:rPr>
+          <w:lang w:val="es-ES"/>
+        </w:rPr>
+        <w:t>C</w:t>
+      </w:r>
+      <w:r>
+        <w:rPr>
+          <w:lang w:val="es-ES"/>
+        </w:rPr>
+        <w:t xml:space="preserve">all </w:t>
+      </w:r>
+      <w:r>
+        <w:rPr>
+          <w:lang w:val="es-ES"/>
+        </w:rPr>
+        <w:t>C</w:t>
+      </w:r>
+      <w:r>
+        <w:rPr>
+          <w:lang w:val="es-ES"/>
+        </w:rPr>
+        <w:t>ent</w:t>
+      </w:r>
+      <w:r>
+        <w:rPr>
+          <w:lang w:val="es-ES"/>
+        </w:rPr>
+        <w:t xml:space="preserve">er monitorear el estado actual e histórico </w:t>
+      </w:r>
+      <w:r>
+        <w:rPr>
+          <w:lang w:val="es-ES"/>
+        </w:rPr>
+        <w:t xml:space="preserve">de sus métricas y </w:t>
+      </w:r>
+      <w:r>
+        <w:rPr>
+          <w:lang w:val="es-ES"/>
+        </w:rPr>
+        <w:t xml:space="preserve">estimar </w:t>
+      </w:r>
+      <w:r>
+        <w:rPr>
+          <w:lang w:val="es-ES"/>
+        </w:rPr>
+        <w:t>cuál sería su salario de seguir la misma tendencia.</w:t>
+      </w:r>
+    </w:p>
+    <w:p>
+      <w:pPr>
+        <w:spacing w:after="60" w:line="240" w:lineRule="auto"/>
+        <w:rPr>
+          <w:lang w:val="es-ES"/>
+        </w:rPr>
+      </w:pPr>
+      <w:r>
+        <w:rPr>
+          <w:lang w:val="es-ES"/>
+        </w:rPr>
+        <w:t xml:space="preserve">SelfManagement </w:t>
+      </w:r>
+      <w:r>
+        <w:rPr>
+          <w:lang w:val="es-ES"/>
+        </w:rPr>
+        <w:t xml:space="preserve">además permite </w:t>
+      </w:r>
+      <w:r>
+        <w:rPr>
+          <w:lang w:val="es-ES"/>
+        </w:rPr>
+        <w:t xml:space="preserve">la creación de </w:t>
+      </w:r>
+      <w:r>
+        <w:rPr>
+          <w:lang w:val="es-ES"/>
+        </w:rPr>
+        <w:t>C</w:t>
+      </w:r>
+      <w:r>
+        <w:rPr>
+          <w:lang w:val="es-ES"/>
+        </w:rPr>
+        <w:t xml:space="preserve">ampañas para los clientes del </w:t>
+      </w:r>
+      <w:r>
+        <w:rPr>
+          <w:lang w:val="es-ES"/>
+        </w:rPr>
+        <w:t>C</w:t>
+      </w:r>
+      <w:r>
+        <w:rPr>
+          <w:lang w:val="es-ES"/>
+        </w:rPr>
+        <w:t xml:space="preserve">all </w:t>
+      </w:r>
+      <w:r>
+        <w:rPr>
+          <w:lang w:val="es-ES"/>
+        </w:rPr>
+        <w:t xml:space="preserve">Center </w:t>
+      </w:r>
+      <w:r>
+        <w:rPr>
+          <w:lang w:val="es-ES"/>
+        </w:rPr>
+        <w:t xml:space="preserve">y </w:t>
+      </w:r>
+      <w:r>
+        <w:rPr>
+          <w:lang w:val="es-ES"/>
+        </w:rPr>
+        <w:t>la asignación de A</w:t>
+      </w:r>
+      <w:r>
+        <w:rPr>
+          <w:lang w:val="es-ES"/>
+        </w:rPr>
+        <w:t xml:space="preserve">gentes </w:t>
+      </w:r>
+      <w:r>
+        <w:rPr>
+          <w:lang w:val="es-ES"/>
+        </w:rPr>
+        <w:t xml:space="preserve">y Supervisores </w:t>
+      </w:r>
+      <w:r>
+        <w:rPr>
+          <w:lang w:val="es-ES"/>
+        </w:rPr>
+        <w:t>qu</w:t>
+      </w:r>
+      <w:r>
+        <w:rPr>
+          <w:lang w:val="es-ES"/>
+        </w:rPr>
+        <w:t>e operarán en cada una de estas. C</w:t>
+      </w:r>
+      <w:r>
+        <w:rPr>
+          <w:lang w:val="es-ES"/>
+        </w:rPr>
+        <w:t xml:space="preserve">ada </w:t>
+      </w:r>
+      <w:r>
+        <w:rPr>
+          <w:lang w:val="es-ES"/>
+        </w:rPr>
+        <w:t>C</w:t>
+      </w:r>
+      <w:r>
+        <w:rPr>
+          <w:lang w:val="es-ES"/>
+        </w:rPr>
+        <w:t>ampaña liquida los componentes variables del sueldo en base a determinadas métricas y valores umbrales.</w:t>
       </w:r>
       <w:r>
         <w:rPr>
@@ -2315,87 +2511,8 @@
         <w:rPr>
           <w:lang w:val="es-ES"/>
         </w:rPr>
-        <w:t>que permite</w:t>
-      </w:r>
-      <w:r>
-        <w:rPr>
-          <w:lang w:val="es-ES"/>
-        </w:rPr>
-        <w:t xml:space="preserve"> liquidar los sueldos de los </w:t>
-      </w:r>
-      <w:r>
-        <w:rPr>
-          <w:lang w:val="es-ES"/>
-        </w:rPr>
-        <w:t>A</w:t>
-      </w:r>
-      <w:r>
-        <w:rPr>
-          <w:lang w:val="es-ES"/>
-        </w:rPr>
-        <w:t xml:space="preserve">gentes de manera automática, basándose en métricas que </w:t>
-      </w:r>
-      <w:r>
-        <w:rPr>
-          <w:lang w:val="es-ES"/>
-        </w:rPr>
-        <w:t xml:space="preserve">calcula a partir de inputs que recibe </w:t>
-      </w:r>
-      <w:r>
-        <w:rPr>
-          <w:lang w:val="es-ES"/>
-        </w:rPr>
-        <w:t xml:space="preserve">de diferentes sistemas </w:t>
-      </w:r>
-      <w:r>
-        <w:rPr>
-          <w:lang w:val="es-ES"/>
-        </w:rPr>
-        <w:t xml:space="preserve">externos </w:t>
-      </w:r>
-      <w:r>
-        <w:rPr>
-          <w:lang w:val="es-ES"/>
-        </w:rPr>
-        <w:t>para liquidar el componente variable de</w:t>
-      </w:r>
-      <w:r>
-        <w:rPr>
-          <w:lang w:val="es-ES"/>
-        </w:rPr>
-        <w:t xml:space="preserve"> los mismos. Asimismo, permite</w:t>
-      </w:r>
-      <w:r>
-        <w:rPr>
-          <w:lang w:val="es-ES"/>
-        </w:rPr>
-        <w:t xml:space="preserve"> a los </w:t>
-      </w:r>
-      <w:r>
-        <w:rPr>
-          <w:lang w:val="es-ES"/>
-        </w:rPr>
-        <w:t>A</w:t>
-      </w:r>
-      <w:r>
-        <w:rPr>
-          <w:lang w:val="es-ES"/>
-        </w:rPr>
-        <w:t>gentes</w:t>
-      </w:r>
-      <w:r>
-        <w:rPr>
-          <w:lang w:val="es-ES"/>
-        </w:rPr>
-        <w:t>, Supervisores y Jefes de Cuenta</w:t>
-      </w:r>
-      <w:r>
-        <w:rPr>
-          <w:lang w:val="es-ES"/>
-        </w:rPr>
-        <w:t xml:space="preserve"> del </w:t>
-      </w:r>
-      <w:proofErr w:type="spellStart"/>
+        <w:t xml:space="preserve">Siguiendo los lineamientos definidos en el contrato establecido entre el </w:t>
+      </w:r>
       <w:r>
         <w:rPr>
           <w:lang w:val="es-ES"/>
@@ -2406,208 +2523,7 @@
         <w:rPr>
           <w:lang w:val="es-ES"/>
         </w:rPr>
-        <w:t>all</w:t>
-      </w:r>
-      <w:proofErr w:type="spellEnd"/>
-      <w:r>
-        <w:rPr>
-          <w:lang w:val="es-ES"/>
-        </w:rPr>
-        <w:t xml:space="preserve"> </w:t>
-      </w:r>
-      <w:r>
-        <w:rPr>
-          <w:lang w:val="es-ES"/>
-        </w:rPr>
-        <w:t>C</w:t>
-      </w:r>
-      <w:r>
-        <w:rPr>
-          <w:lang w:val="es-ES"/>
-        </w:rPr>
-        <w:t>ent</w:t>
-      </w:r>
-      <w:r>
-        <w:rPr>
-          <w:lang w:val="es-ES"/>
-        </w:rPr>
-        <w:t xml:space="preserve">er monitorear el estado actual e histórico </w:t>
-      </w:r>
-      <w:r>
-        <w:rPr>
-          <w:lang w:val="es-ES"/>
-        </w:rPr>
-        <w:t xml:space="preserve">de sus métricas y </w:t>
-      </w:r>
-      <w:r>
-        <w:rPr>
-          <w:lang w:val="es-ES"/>
-        </w:rPr>
-        <w:t xml:space="preserve">estimar </w:t>
-      </w:r>
-      <w:r>
-        <w:rPr>
-          <w:lang w:val="es-ES"/>
-        </w:rPr>
-        <w:t>cuál sería su salario de seguir la misma tendencia.</w:t>
-      </w:r>
-    </w:p>
-    <w:p>
-      <w:pPr>
-        <w:spacing w:after="60" w:line="240" w:lineRule="auto"/>
-        <w:rPr>
-          <w:lang w:val="es-ES"/>
-        </w:rPr>
-      </w:pPr>
-      <w:proofErr w:type="spellStart"/>
-      <w:r>
-        <w:rPr>
-          <w:lang w:val="es-ES"/>
-        </w:rPr>
-        <w:t>SelfManagement</w:t>
-      </w:r>
-      <w:proofErr w:type="spellEnd"/>
-      <w:r>
-        <w:rPr>
-          <w:lang w:val="es-ES"/>
-        </w:rPr>
-        <w:t xml:space="preserve"> </w:t>
-      </w:r>
-      <w:r>
-        <w:rPr>
-          <w:lang w:val="es-ES"/>
-        </w:rPr>
-        <w:t xml:space="preserve">además permite </w:t>
-      </w:r>
-      <w:r>
-        <w:rPr>
-          <w:lang w:val="es-ES"/>
-        </w:rPr>
-        <w:t xml:space="preserve">la creación de </w:t>
-      </w:r>
-      <w:r>
-        <w:rPr>
-          <w:lang w:val="es-ES"/>
-        </w:rPr>
-        <w:t>C</w:t>
-      </w:r>
-      <w:r>
-        <w:rPr>
-          <w:lang w:val="es-ES"/>
-        </w:rPr>
-        <w:t xml:space="preserve">ampañas para los clientes del </w:t>
-      </w:r>
-      <w:proofErr w:type="spellStart"/>
-      <w:r>
-        <w:rPr>
-          <w:lang w:val="es-ES"/>
-        </w:rPr>
-        <w:t>C</w:t>
-      </w:r>
-      <w:r>
-        <w:rPr>
-          <w:lang w:val="es-ES"/>
-        </w:rPr>
-        <w:t>all</w:t>
-      </w:r>
-      <w:proofErr w:type="spellEnd"/>
-      <w:r>
-        <w:rPr>
-          <w:lang w:val="es-ES"/>
-        </w:rPr>
-        <w:t xml:space="preserve"> </w:t>
-      </w:r>
-      <w:r>
-        <w:rPr>
-          <w:lang w:val="es-ES"/>
-        </w:rPr>
-        <w:t xml:space="preserve">Center </w:t>
-      </w:r>
-      <w:r>
-        <w:rPr>
-          <w:lang w:val="es-ES"/>
-        </w:rPr>
-        <w:t xml:space="preserve">y </w:t>
-      </w:r>
-      <w:r>
-        <w:rPr>
-          <w:lang w:val="es-ES"/>
-        </w:rPr>
-        <w:t>la asignación de A</w:t>
-      </w:r>
-      <w:r>
-        <w:rPr>
-          <w:lang w:val="es-ES"/>
-        </w:rPr>
-        <w:t xml:space="preserve">gentes </w:t>
-      </w:r>
-      <w:r>
-        <w:rPr>
-          <w:lang w:val="es-ES"/>
-        </w:rPr>
-        <w:t xml:space="preserve">y Supervisores </w:t>
-      </w:r>
-      <w:r>
-        <w:rPr>
-          <w:lang w:val="es-ES"/>
-        </w:rPr>
-        <w:t>qu</w:t>
-      </w:r>
-      <w:r>
-        <w:rPr>
-          <w:lang w:val="es-ES"/>
-        </w:rPr>
-        <w:t>e operarán en cada una de estas. C</w:t>
-      </w:r>
-      <w:r>
-        <w:rPr>
-          <w:lang w:val="es-ES"/>
-        </w:rPr>
-        <w:t xml:space="preserve">ada </w:t>
-      </w:r>
-      <w:r>
-        <w:rPr>
-          <w:lang w:val="es-ES"/>
-        </w:rPr>
-        <w:t>C</w:t>
-      </w:r>
-      <w:r>
-        <w:rPr>
-          <w:lang w:val="es-ES"/>
-        </w:rPr>
-        <w:t>ampaña liquida los componentes variables del sueldo en base a determinadas métricas y valores umbrales.</w:t>
-      </w:r>
-      <w:r>
-        <w:rPr>
-          <w:lang w:val="es-ES"/>
-        </w:rPr>
-        <w:t xml:space="preserve"> </w:t>
-      </w:r>
-      <w:r>
-        <w:rPr>
-          <w:lang w:val="es-ES"/>
-        </w:rPr>
-        <w:t xml:space="preserve">Siguiendo los lineamientos definidos en el contrato establecido entre el </w:t>
-      </w:r>
-      <w:proofErr w:type="spellStart"/>
-      <w:r>
-        <w:rPr>
-          <w:lang w:val="es-ES"/>
-        </w:rPr>
-        <w:t>C</w:t>
-      </w:r>
-      <w:r>
-        <w:rPr>
-          <w:lang w:val="es-ES"/>
-        </w:rPr>
-        <w:t>all</w:t>
-      </w:r>
-      <w:proofErr w:type="spellEnd"/>
-      <w:r>
-        <w:rPr>
-          <w:lang w:val="es-ES"/>
-        </w:rPr>
-        <w:t xml:space="preserve"> </w:t>
+        <w:t xml:space="preserve">all </w:t>
       </w:r>
       <w:r>
         <w:rPr>
@@ -2722,35 +2638,7 @@
         <w:rPr>
           <w:lang w:val="es-ES"/>
         </w:rPr>
-        <w:t xml:space="preserve">Abrir un navegador web, como </w:t>
-      </w:r>
-      <w:proofErr w:type="spellStart"/>
-      <w:r>
-        <w:rPr>
-          <w:lang w:val="es-ES"/>
-        </w:rPr>
-        <w:t>Mozilla</w:t>
-      </w:r>
-      <w:proofErr w:type="spellEnd"/>
-      <w:r>
-        <w:rPr>
-          <w:lang w:val="es-ES"/>
-        </w:rPr>
-        <w:t xml:space="preserve"> </w:t>
-      </w:r>
-      <w:proofErr w:type="spellStart"/>
-      <w:r>
-        <w:rPr>
-          <w:lang w:val="es-ES"/>
-        </w:rPr>
-        <w:t>Firefox</w:t>
-      </w:r>
-      <w:proofErr w:type="spellEnd"/>
-      <w:r>
-        <w:rPr>
-          <w:lang w:val="es-ES"/>
-        </w:rPr>
-        <w:t xml:space="preserve">, y dirigirse a </w:t>
+        <w:t xml:space="preserve">Abrir un navegador web, como Mozilla Firefox, y dirigirse a </w:t>
       </w:r>
       <w:hyperlink r:id="rId9" w:history="1">
         <w:r>
@@ -2903,21 +2791,7 @@
         <w:rPr>
           <w:lang w:val="es-ES"/>
         </w:rPr>
-        <w:t xml:space="preserve">Ingresar las credenciales para el sistema </w:t>
-      </w:r>
-      <w:proofErr w:type="spellStart"/>
-      <w:r>
-        <w:rPr>
-          <w:lang w:val="es-ES"/>
-        </w:rPr>
-        <w:t>SelfManagement</w:t>
-      </w:r>
-      <w:proofErr w:type="spellEnd"/>
-      <w:r>
-        <w:rPr>
-          <w:lang w:val="es-ES"/>
-        </w:rPr>
-        <w:t xml:space="preserve"> y presionar el link </w:t>
+        <w:t xml:space="preserve">Ingresar las credenciales para el sistema SelfManagement y presionar el link </w:t>
       </w:r>
       <w:r>
         <w:rPr>
@@ -3138,21 +3012,7 @@
         <w:rPr>
           <w:lang w:val="es-ES"/>
         </w:rPr>
-        <w:t xml:space="preserve">Una vez iniciada la sesión en el sistema </w:t>
-      </w:r>
-      <w:proofErr w:type="spellStart"/>
-      <w:r>
-        <w:rPr>
-          <w:lang w:val="es-ES"/>
-        </w:rPr>
-        <w:t>SelfManagement</w:t>
-      </w:r>
-      <w:proofErr w:type="spellEnd"/>
-      <w:r>
-        <w:rPr>
-          <w:lang w:val="es-ES"/>
-        </w:rPr>
-        <w:t xml:space="preserve">, presionar el link </w:t>
+        <w:t xml:space="preserve">Una vez iniciada la sesión en el sistema SelfManagement, presionar el link </w:t>
       </w:r>
       <w:r>
         <w:rPr>
@@ -3397,30 +3257,424 @@
         <w:rPr>
           <w:lang w:val="es-ES"/>
         </w:rPr>
-        <w:t>[TBC]</w:t>
-      </w:r>
-    </w:p>
-    <w:p>
-      <w:pPr>
-        <w:spacing w:after="0" w:line="240" w:lineRule="auto"/>
-        <w:rPr>
-          <w:lang w:val="es-ES"/>
-        </w:rPr>
-      </w:pPr>
-    </w:p>
-    <w:p>
-      <w:pPr>
-        <w:spacing w:after="0" w:line="240" w:lineRule="auto"/>
-        <w:rPr>
-          <w:lang w:val="es-ES"/>
-        </w:rPr>
-      </w:pPr>
-      <w:r>
-        <w:rPr>
-          <w:lang w:val="es-ES"/>
-        </w:rPr>
-        <w:br w:type="page"/>
-      </w:r>
+        <w:t xml:space="preserve">Una vez iniciada la sesión en el sistema SelfManagement, presionar el link </w:t>
+      </w:r>
+      <w:r>
+        <w:rPr>
+          <w:b/>
+          <w:lang w:val="es-ES"/>
+        </w:rPr>
+        <w:t>Agentes</w:t>
+      </w:r>
+      <w:r>
+        <w:rPr>
+          <w:lang w:val="es-ES"/>
+        </w:rPr>
+        <w:t xml:space="preserve"> </w:t>
+      </w:r>
+      <w:r>
+        <w:rPr>
+          <w:lang w:val="es-ES"/>
+        </w:rPr>
+        <w:t>d</w:t>
+      </w:r>
+      <w:r>
+        <w:rPr>
+          <w:lang w:val="es-ES"/>
+        </w:rPr>
+        <w:t xml:space="preserve">el </w:t>
+      </w:r>
+      <w:r>
+        <w:rPr>
+          <w:lang w:val="es-ES"/>
+        </w:rPr>
+        <w:t>menú de navegación</w:t>
+      </w:r>
+      <w:r>
+        <w:rPr>
+          <w:lang w:val="es-ES"/>
+        </w:rPr>
+        <w:t>.</w:t>
+      </w:r>
+    </w:p>
+    <w:p>
+      <w:pPr>
+        <w:pStyle w:val="Prrafodelista"/>
+        <w:numPr>
+          <w:ilvl w:val="0"/>
+          <w:numId w:val="8"/>
+        </w:numPr>
+        <w:spacing w:after="0" w:line="240" w:lineRule="auto"/>
+        <w:rPr>
+          <w:lang w:val="es-ES"/>
+        </w:rPr>
+      </w:pPr>
+      <w:r>
+        <w:rPr>
+          <w:lang w:val="es-ES"/>
+        </w:rPr>
+        <w:t xml:space="preserve">En la pantalla de Agentes, se puede visualizar las secciones </w:t>
+      </w:r>
+      <w:r>
+        <w:rPr>
+          <w:b/>
+          <w:lang w:val="es-ES"/>
+        </w:rPr>
+        <w:t>L</w:t>
+      </w:r>
+      <w:r>
+        <w:rPr>
+          <w:b/>
+          <w:lang w:val="es-ES"/>
+        </w:rPr>
+        <w:t>iquidación de Sueldo</w:t>
+      </w:r>
+      <w:r>
+        <w:rPr>
+          <w:lang w:val="es-ES"/>
+        </w:rPr>
+        <w:t xml:space="preserve"> </w:t>
+      </w:r>
+      <w:r>
+        <w:rPr>
+          <w:lang w:val="es-ES"/>
+        </w:rPr>
+        <w:t xml:space="preserve">y </w:t>
+      </w:r>
+      <w:r>
+        <w:rPr>
+          <w:b/>
+          <w:lang w:val="es-ES"/>
+        </w:rPr>
+        <w:t>Métricas</w:t>
+      </w:r>
+      <w:r>
+        <w:rPr>
+          <w:b/>
+          <w:lang w:val="es-ES"/>
+        </w:rPr>
+        <w:t xml:space="preserve"> de Campaña </w:t>
+      </w:r>
+      <w:r>
+        <w:rPr>
+          <w:lang w:val="es-ES"/>
+        </w:rPr>
+        <w:t xml:space="preserve">de </w:t>
+      </w:r>
+      <w:r>
+        <w:rPr>
+          <w:lang w:val="es-ES"/>
+        </w:rPr>
+        <w:t>cada agente</w:t>
+      </w:r>
+      <w:r>
+        <w:rPr>
+          <w:lang w:val="es-ES"/>
+        </w:rPr>
+        <w:t xml:space="preserve">. Dentro de la sección de </w:t>
+      </w:r>
+      <w:r>
+        <w:rPr>
+          <w:b/>
+          <w:lang w:val="es-ES"/>
+        </w:rPr>
+        <w:t>Métricas</w:t>
+      </w:r>
+      <w:r>
+        <w:rPr>
+          <w:lang w:val="es-ES"/>
+        </w:rPr>
+        <w:t xml:space="preserve"> se encuentra una tabla con el </w:t>
+      </w:r>
+      <w:r>
+        <w:rPr>
+          <w:b/>
+          <w:lang w:val="es-ES"/>
+        </w:rPr>
+        <w:t>Resumen Actual de Métricas</w:t>
+      </w:r>
+      <w:r>
+        <w:rPr>
+          <w:lang w:val="es-ES"/>
+        </w:rPr>
+        <w:t xml:space="preserve">, un semáforo indicando el nivel alcanzando y los </w:t>
+      </w:r>
+      <w:r>
+        <w:rPr>
+          <w:b/>
+          <w:lang w:val="es-ES"/>
+        </w:rPr>
+        <w:t>Gráficos</w:t>
+      </w:r>
+      <w:r>
+        <w:rPr>
+          <w:lang w:val="es-ES"/>
+        </w:rPr>
+        <w:t xml:space="preserve"> de las mismas para el mes de la campaña </w:t>
+      </w:r>
+      <w:r>
+        <w:rPr>
+          <w:lang w:val="es-ES"/>
+        </w:rPr>
+        <w:t xml:space="preserve">asignada al Agente, </w:t>
+      </w:r>
+      <w:r>
+        <w:rPr>
+          <w:lang w:val="es-ES"/>
+        </w:rPr>
+        <w:t>que está seleccionado en el combo box.</w:t>
+      </w:r>
+    </w:p>
+    <w:p>
+      <w:pPr>
+        <w:spacing w:after="0" w:line="240" w:lineRule="auto"/>
+        <w:rPr>
+          <w:lang w:val="es-ES"/>
+        </w:rPr>
+      </w:pPr>
+    </w:p>
+    <w:p>
+      <w:pPr>
+        <w:spacing w:after="0" w:line="240" w:lineRule="auto"/>
+        <w:rPr>
+          <w:lang w:val="es-ES"/>
+        </w:rPr>
+      </w:pPr>
+    </w:p>
+    <w:p>
+      <w:pPr>
+        <w:pStyle w:val="Prrafodelista"/>
+        <w:spacing w:after="0" w:line="240" w:lineRule="auto"/>
+        <w:rPr>
+          <w:lang w:val="es-ES"/>
+        </w:rPr>
+      </w:pPr>
+    </w:p>
+    <w:p>
+      <w:pPr>
+        <w:pStyle w:val="Prrafodelista"/>
+        <w:spacing w:after="0" w:line="240" w:lineRule="auto"/>
+        <w:rPr>
+          <w:lang w:val="es-ES"/>
+        </w:rPr>
+      </w:pPr>
+      <w:r>
+        <w:rPr>
+          <w:noProof/>
+          <w:lang w:val="es-AR" w:eastAsia="es-AR" w:bidi="ar-SA"/>
+        </w:rPr>
+        <w:drawing>
+          <wp:inline distT="0" distB="0" distL="0" distR="0">
+            <wp:extent cx="5486400" cy="3668173"/>
+            <wp:effectExtent l="19050" t="0" r="0" b="0"/>
+            <wp:docPr id="15" name="14 Imagen" descr="visualizarEstadoAgente1.png"/>
+            <wp:cNvGraphicFramePr>
+              <a:graphicFrameLocks xmlns:a="http://schemas.openxmlformats.org/drawingml/2006/main" noChangeAspect="1"/>
+            </wp:cNvGraphicFramePr>
+            <a:graphic xmlns:a="http://schemas.openxmlformats.org/drawingml/2006/main">
+              <a:graphicData uri="http://schemas.openxmlformats.org/drawingml/2006/picture">
+                <pic:pic xmlns:pic="http://schemas.openxmlformats.org/drawingml/2006/picture">
+                  <pic:nvPicPr>
+                    <pic:cNvPr id="0" name="visualizarEstadoAgente1.png"/>
+                    <pic:cNvPicPr/>
+                  </pic:nvPicPr>
+                  <pic:blipFill>
+                    <a:blip r:embed="rId15"/>
+                    <a:stretch>
+                      <a:fillRect/>
+                    </a:stretch>
+                  </pic:blipFill>
+                  <pic:spPr>
+                    <a:xfrm>
+                      <a:off x="0" y="0"/>
+                      <a:ext cx="5489089" cy="3669971"/>
+                    </a:xfrm>
+                    <a:prstGeom prst="rect">
+                      <a:avLst/>
+                    </a:prstGeom>
+                  </pic:spPr>
+                </pic:pic>
+              </a:graphicData>
+            </a:graphic>
+          </wp:inline>
+        </w:drawing>
+      </w:r>
+    </w:p>
+    <w:p>
+      <w:pPr>
+        <w:pStyle w:val="Prrafodelista"/>
+        <w:spacing w:after="0" w:line="240" w:lineRule="auto"/>
+        <w:rPr>
+          <w:lang w:val="es-ES"/>
+        </w:rPr>
+      </w:pPr>
+      <w:r>
+        <w:rPr>
+          <w:noProof/>
+          <w:lang w:val="es-AR" w:eastAsia="es-AR" w:bidi="ar-SA"/>
+        </w:rPr>
+        <w:lastRenderedPageBreak/>
+        <w:drawing>
+          <wp:inline distT="0" distB="0" distL="0" distR="0">
+            <wp:extent cx="5391150" cy="4154963"/>
+            <wp:effectExtent l="19050" t="0" r="0" b="0"/>
+            <wp:docPr id="14" name="13 Imagen" descr="visualizarEstadoAgente2.png"/>
+            <wp:cNvGraphicFramePr>
+              <a:graphicFrameLocks xmlns:a="http://schemas.openxmlformats.org/drawingml/2006/main" noChangeAspect="1"/>
+            </wp:cNvGraphicFramePr>
+            <a:graphic xmlns:a="http://schemas.openxmlformats.org/drawingml/2006/main">
+              <a:graphicData uri="http://schemas.openxmlformats.org/drawingml/2006/picture">
+                <pic:pic xmlns:pic="http://schemas.openxmlformats.org/drawingml/2006/picture">
+                  <pic:nvPicPr>
+                    <pic:cNvPr id="0" name="visualizarEstadoAgente2.png"/>
+                    <pic:cNvPicPr/>
+                  </pic:nvPicPr>
+                  <pic:blipFill>
+                    <a:blip r:embed="rId16"/>
+                    <a:stretch>
+                      <a:fillRect/>
+                    </a:stretch>
+                  </pic:blipFill>
+                  <pic:spPr>
+                    <a:xfrm>
+                      <a:off x="0" y="0"/>
+                      <a:ext cx="5398683" cy="4160768"/>
+                    </a:xfrm>
+                    <a:prstGeom prst="rect">
+                      <a:avLst/>
+                    </a:prstGeom>
+                  </pic:spPr>
+                </pic:pic>
+              </a:graphicData>
+            </a:graphic>
+          </wp:inline>
+        </w:drawing>
+      </w:r>
+    </w:p>
+    <w:p>
+      <w:pPr>
+        <w:pStyle w:val="Prrafodelista"/>
+        <w:spacing w:after="0" w:line="240" w:lineRule="auto"/>
+        <w:rPr>
+          <w:lang w:val="es-ES"/>
+        </w:rPr>
+      </w:pPr>
+    </w:p>
+    <w:p>
+      <w:pPr>
+        <w:tabs>
+          <w:tab w:val="left" w:pos="709"/>
+        </w:tabs>
+        <w:spacing w:after="0" w:line="240" w:lineRule="auto"/>
+        <w:ind w:left="709"/>
+        <w:rPr>
+          <w:lang w:val="es-ES"/>
+        </w:rPr>
+      </w:pPr>
+    </w:p>
+    <w:p>
+      <w:pPr>
+        <w:pStyle w:val="Prrafodelista"/>
+        <w:numPr>
+          <w:ilvl w:val="0"/>
+          <w:numId w:val="8"/>
+        </w:numPr>
+        <w:rPr>
+          <w:lang w:val="es-ES"/>
+        </w:rPr>
+      </w:pPr>
+      <w:r>
+        <w:rPr>
+          <w:lang w:val="es-ES"/>
+        </w:rPr>
+        <w:t xml:space="preserve">Para navegar al siguiente </w:t>
+      </w:r>
+      <w:r>
+        <w:rPr>
+          <w:lang w:val="es-ES"/>
+        </w:rPr>
+        <w:t>agente</w:t>
+      </w:r>
+      <w:r>
+        <w:rPr>
+          <w:lang w:val="es-ES"/>
+        </w:rPr>
+        <w:t xml:space="preserve">, presionar el link </w:t>
+      </w:r>
+      <w:r>
+        <w:rPr>
+          <w:b/>
+          <w:lang w:val="es-ES"/>
+        </w:rPr>
+        <w:t>&gt;</w:t>
+      </w:r>
+      <w:r>
+        <w:rPr>
+          <w:lang w:val="es-ES"/>
+        </w:rPr>
+        <w:t xml:space="preserve"> situado en el margen superior derecho debajo del encabezado de la página</w:t>
+      </w:r>
+    </w:p>
+    <w:p>
+      <w:pPr>
+        <w:pStyle w:val="Prrafodelista"/>
+        <w:rPr>
+          <w:lang w:val="es-ES"/>
+        </w:rPr>
+      </w:pPr>
+      <w:r>
+        <w:rPr>
+          <w:noProof/>
+          <w:lang w:val="es-AR" w:eastAsia="es-AR" w:bidi="ar-SA"/>
+        </w:rPr>
+        <w:drawing>
+          <wp:inline distT="0" distB="0" distL="0" distR="0">
+            <wp:extent cx="5391150" cy="3604489"/>
+            <wp:effectExtent l="19050" t="0" r="0" b="0"/>
+            <wp:docPr id="17" name="15 Imagen" descr="visualizarEstadoAgenteNavegación.png"/>
+            <wp:cNvGraphicFramePr>
+              <a:graphicFrameLocks xmlns:a="http://schemas.openxmlformats.org/drawingml/2006/main" noChangeAspect="1"/>
+            </wp:cNvGraphicFramePr>
+            <a:graphic xmlns:a="http://schemas.openxmlformats.org/drawingml/2006/main">
+              <a:graphicData uri="http://schemas.openxmlformats.org/drawingml/2006/picture">
+                <pic:pic xmlns:pic="http://schemas.openxmlformats.org/drawingml/2006/picture">
+                  <pic:nvPicPr>
+                    <pic:cNvPr id="0" name="visualizarEstadoAgenteNavegación.png"/>
+                    <pic:cNvPicPr/>
+                  </pic:nvPicPr>
+                  <pic:blipFill>
+                    <a:blip r:embed="rId17"/>
+                    <a:stretch>
+                      <a:fillRect/>
+                    </a:stretch>
+                  </pic:blipFill>
+                  <pic:spPr>
+                    <a:xfrm>
+                      <a:off x="0" y="0"/>
+                      <a:ext cx="5393793" cy="3606256"/>
+                    </a:xfrm>
+                    <a:prstGeom prst="rect">
+                      <a:avLst/>
+                    </a:prstGeom>
+                  </pic:spPr>
+                </pic:pic>
+              </a:graphicData>
+            </a:graphic>
+          </wp:inline>
+        </w:drawing>
+      </w:r>
+    </w:p>
+    <w:p>
+      <w:pPr>
+        <w:tabs>
+          <w:tab w:val="left" w:pos="709"/>
+        </w:tabs>
+        <w:spacing w:after="0" w:line="240" w:lineRule="auto"/>
+        <w:ind w:left="709"/>
+        <w:rPr>
+          <w:lang w:val="es-ES"/>
+        </w:rPr>
+      </w:pPr>
     </w:p>
     <w:p>
       <w:pPr>
@@ -3434,7 +3688,6 @@
         <w:rPr>
           <w:lang w:val="es-ES"/>
         </w:rPr>
-        <w:lastRenderedPageBreak/>
         <w:t>Buscar Agentes</w:t>
       </w:r>
       <w:bookmarkEnd w:id="18"/>
@@ -3720,21 +3973,7 @@
         <w:rPr>
           <w:lang w:val="es-ES"/>
         </w:rPr>
-        <w:t xml:space="preserve">Una vez iniciada la sesión en el sistema </w:t>
-      </w:r>
-      <w:proofErr w:type="spellStart"/>
-      <w:r>
-        <w:rPr>
-          <w:lang w:val="es-ES"/>
-        </w:rPr>
-        <w:t>SelfManagement</w:t>
-      </w:r>
-      <w:proofErr w:type="spellEnd"/>
-      <w:r>
-        <w:rPr>
-          <w:lang w:val="es-ES"/>
-        </w:rPr>
-        <w:t xml:space="preserve">, presionar el link </w:t>
+        <w:t xml:space="preserve">Una vez iniciada la sesión en el sistema SelfManagement, presionar el link </w:t>
       </w:r>
       <w:r>
         <w:rPr>
@@ -3913,7 +4152,7 @@
                     </pic:cNvPicPr>
                   </pic:nvPicPr>
                   <pic:blipFill>
-                    <a:blip r:embed="rId15" cstate="print"/>
+                    <a:blip r:embed="rId18" cstate="print"/>
                     <a:srcRect/>
                     <a:stretch>
                       <a:fillRect/>
@@ -3982,7 +4221,7 @@
                     </pic:cNvPicPr>
                   </pic:nvPicPr>
                   <pic:blipFill>
-                    <a:blip r:embed="rId16" cstate="print"/>
+                    <a:blip r:embed="rId19" cstate="print"/>
                     <a:srcRect/>
                     <a:stretch>
                       <a:fillRect/>
@@ -4074,7 +4313,7 @@
                     </pic:cNvPicPr>
                   </pic:nvPicPr>
                   <pic:blipFill>
-                    <a:blip r:embed="rId17" cstate="print"/>
+                    <a:blip r:embed="rId20" cstate="print"/>
                     <a:srcRect/>
                     <a:stretch>
                       <a:fillRect/>
@@ -4155,21 +4394,7 @@
         <w:rPr>
           <w:lang w:val="es-ES"/>
         </w:rPr>
-        <w:t xml:space="preserve">Una vez iniciada la sesión en el sistema </w:t>
-      </w:r>
-      <w:proofErr w:type="spellStart"/>
-      <w:r>
-        <w:rPr>
-          <w:lang w:val="es-ES"/>
-        </w:rPr>
-        <w:t>SelfManagement</w:t>
-      </w:r>
-      <w:proofErr w:type="spellEnd"/>
-      <w:r>
-        <w:rPr>
-          <w:lang w:val="es-ES"/>
-        </w:rPr>
-        <w:t xml:space="preserve">, presionar el link </w:t>
+        <w:t xml:space="preserve">Una vez iniciada la sesión en el sistema SelfManagement, presionar el link </w:t>
       </w:r>
       <w:r>
         <w:rPr>
@@ -4225,23 +4450,8 @@
         <w:rPr>
           <w:lang w:val="es-ES"/>
         </w:rPr>
-        <w:t xml:space="preserve">En la pantalla de Campañas, ingresar el criterio de búsqueda deseado en el </w:t>
-      </w:r>
-      <w:proofErr w:type="spellStart"/>
-      <w:r>
-        <w:rPr>
-          <w:lang w:val="es-ES"/>
-        </w:rPr>
-        <w:t>textbox</w:t>
-      </w:r>
-      <w:proofErr w:type="spellEnd"/>
-      <w:r>
-        <w:rPr>
-          <w:lang w:val="es-ES"/>
-        </w:rPr>
-        <w:t xml:space="preserve"> situado en el margen superior izquierdo debajo del encabezado de la página. Presionar el botón </w:t>
-      </w:r>
-      <w:proofErr w:type="spellStart"/>
+        <w:t xml:space="preserve">En la pantalla de Campañas, ingresar el criterio de búsqueda deseado en el textbox situado en el margen superior izquierdo debajo del encabezado de la página. Presionar el botón </w:t>
+      </w:r>
       <w:r>
         <w:rPr>
           <w:b/>
@@ -4249,7 +4459,6 @@
         </w:rPr>
         <w:t>Search</w:t>
       </w:r>
-      <w:proofErr w:type="spellEnd"/>
       <w:r>
         <w:rPr>
           <w:lang w:val="es-ES"/>
@@ -4288,7 +4497,7 @@
                     </pic:cNvPicPr>
                   </pic:nvPicPr>
                   <pic:blipFill>
-                    <a:blip r:embed="rId18" cstate="print"/>
+                    <a:blip r:embed="rId21" cstate="print"/>
                     <a:srcRect/>
                     <a:stretch>
                       <a:fillRect/>
@@ -4376,7 +4585,7 @@
                     </pic:cNvPicPr>
                   </pic:nvPicPr>
                   <pic:blipFill>
-                    <a:blip r:embed="rId19" cstate="print"/>
+                    <a:blip r:embed="rId22" cstate="print"/>
                     <a:srcRect/>
                     <a:stretch>
                       <a:fillRect/>
@@ -4465,7 +4674,7 @@
                     </pic:cNvPicPr>
                   </pic:nvPicPr>
                   <pic:blipFill>
-                    <a:blip r:embed="rId20" cstate="print"/>
+                    <a:blip r:embed="rId23" cstate="print"/>
                     <a:srcRect/>
                     <a:stretch>
                       <a:fillRect/>
@@ -4559,21 +4768,7 @@
         <w:rPr>
           <w:lang w:val="es-ES"/>
         </w:rPr>
-        <w:t xml:space="preserve">Una vez iniciada la sesión en el sistema </w:t>
-      </w:r>
-      <w:proofErr w:type="spellStart"/>
-      <w:r>
-        <w:rPr>
-          <w:lang w:val="es-ES"/>
-        </w:rPr>
-        <w:t>SelfManagement</w:t>
-      </w:r>
-      <w:proofErr w:type="spellEnd"/>
-      <w:r>
-        <w:rPr>
-          <w:lang w:val="es-ES"/>
-        </w:rPr>
-        <w:t xml:space="preserve">, presionar el link </w:t>
+        <w:t xml:space="preserve">Una vez iniciada la sesión en el sistema SelfManagement, presionar el link </w:t>
       </w:r>
       <w:r>
         <w:rPr>
@@ -4663,7 +4858,7 @@
                     </pic:cNvPicPr>
                   </pic:nvPicPr>
                   <pic:blipFill>
-                    <a:blip r:embed="rId21" cstate="print"/>
+                    <a:blip r:embed="rId24" cstate="print"/>
                     <a:srcRect/>
                     <a:stretch>
                       <a:fillRect/>
@@ -4770,7 +4965,7 @@
                     </pic:cNvPicPr>
                   </pic:nvPicPr>
                   <pic:blipFill>
-                    <a:blip r:embed="rId22" cstate="print"/>
+                    <a:blip r:embed="rId25" cstate="print"/>
                     <a:srcRect/>
                     <a:stretch>
                       <a:fillRect/>
@@ -4850,21 +5045,7 @@
         <w:rPr>
           <w:lang w:val="es-ES"/>
         </w:rPr>
-        <w:t xml:space="preserve">Una vez iniciada la sesión en el sistema </w:t>
-      </w:r>
-      <w:proofErr w:type="spellStart"/>
-      <w:r>
-        <w:rPr>
-          <w:lang w:val="es-ES"/>
-        </w:rPr>
-        <w:t>SelfManagement</w:t>
-      </w:r>
-      <w:proofErr w:type="spellEnd"/>
-      <w:r>
-        <w:rPr>
-          <w:lang w:val="es-ES"/>
-        </w:rPr>
-        <w:t xml:space="preserve">, presionar el link </w:t>
+        <w:t xml:space="preserve">Una vez iniciada la sesión en el sistema SelfManagement, presionar el link </w:t>
       </w:r>
       <w:r>
         <w:rPr>
@@ -4966,7 +5147,7 @@
                     </pic:cNvPicPr>
                   </pic:nvPicPr>
                   <pic:blipFill>
-                    <a:blip r:embed="rId23" cstate="print"/>
+                    <a:blip r:embed="rId26" cstate="print"/>
                     <a:srcRect/>
                     <a:stretch>
                       <a:fillRect/>
@@ -5067,7 +5248,7 @@
                     </pic:cNvPicPr>
                   </pic:nvPicPr>
                   <pic:blipFill>
-                    <a:blip r:embed="rId24" cstate="print"/>
+                    <a:blip r:embed="rId27" cstate="print"/>
                     <a:srcRect/>
                     <a:stretch>
                       <a:fillRect/>
@@ -5096,10 +5277,10 @@
         </w:drawing>
       </w:r>
       <w:bookmarkEnd w:id="4"/>
-      <w:bookmarkEnd w:id="7"/>
       <w:bookmarkEnd w:id="8"/>
       <w:bookmarkEnd w:id="9"/>
       <w:bookmarkEnd w:id="10"/>
+      <w:bookmarkEnd w:id="11"/>
       <w:r>
         <w:rPr>
           <w:lang w:val="es-ES"/>
@@ -5140,21 +5321,7 @@
         <w:rPr>
           <w:lang w:val="es-ES"/>
         </w:rPr>
-        <w:t xml:space="preserve">Una vez iniciada la sesión en el sistema </w:t>
-      </w:r>
-      <w:proofErr w:type="spellStart"/>
-      <w:r>
-        <w:rPr>
-          <w:lang w:val="es-ES"/>
-        </w:rPr>
-        <w:t>SelfManagement</w:t>
-      </w:r>
-      <w:proofErr w:type="spellEnd"/>
-      <w:r>
-        <w:rPr>
-          <w:lang w:val="es-ES"/>
-        </w:rPr>
-        <w:t xml:space="preserve">, presionar el link </w:t>
+        <w:t xml:space="preserve">Una vez iniciada la sesión en el sistema SelfManagement, presionar el link </w:t>
       </w:r>
       <w:r>
         <w:rPr>
@@ -5233,7 +5400,7 @@
                     <pic:cNvPicPr/>
                   </pic:nvPicPr>
                   <pic:blipFill>
-                    <a:blip r:embed="rId25" cstate="print"/>
+                    <a:blip r:embed="rId28" cstate="print"/>
                     <a:stretch>
                       <a:fillRect/>
                     </a:stretch>
@@ -5271,7 +5438,7 @@
         </w:rPr>
         <w:t xml:space="preserve"> (también se puede acceder a esta pantalla ingresando la siguiente dirección en el navegador </w:t>
       </w:r>
-      <w:hyperlink r:id="rId26" w:history="1">
+      <w:hyperlink r:id="rId29" w:history="1">
         <w:r>
           <w:rPr>
             <w:rStyle w:val="Hipervnculo"/>
@@ -5318,7 +5485,7 @@
                     </pic:cNvPicPr>
                   </pic:nvPicPr>
                   <pic:blipFill>
-                    <a:blip r:embed="rId27" cstate="print"/>
+                    <a:blip r:embed="rId30" cstate="print"/>
                     <a:srcRect/>
                     <a:stretch>
                       <a:fillRect/>
@@ -5419,7 +5586,7 @@
                     </pic:cNvPicPr>
                   </pic:nvPicPr>
                   <pic:blipFill>
-                    <a:blip r:embed="rId28" cstate="print"/>
+                    <a:blip r:embed="rId31" cstate="print"/>
                     <a:srcRect/>
                     <a:stretch>
                       <a:fillRect/>
@@ -5547,7 +5714,7 @@
                     </pic:cNvPicPr>
                   </pic:nvPicPr>
                   <pic:blipFill>
-                    <a:blip r:embed="rId29" cstate="print"/>
+                    <a:blip r:embed="rId32" cstate="print"/>
                     <a:srcRect/>
                     <a:stretch>
                       <a:fillRect/>
@@ -5635,7 +5802,7 @@
                     </pic:cNvPicPr>
                   </pic:nvPicPr>
                   <pic:blipFill>
-                    <a:blip r:embed="rId30" cstate="print"/>
+                    <a:blip r:embed="rId33" cstate="print"/>
                     <a:srcRect/>
                     <a:stretch>
                       <a:fillRect/>
@@ -5703,21 +5870,7 @@
         <w:rPr>
           <w:lang w:val="es-ES"/>
         </w:rPr>
-        <w:t xml:space="preserve">Una vez iniciada la sesión en el sistema </w:t>
-      </w:r>
-      <w:proofErr w:type="spellStart"/>
-      <w:r>
-        <w:rPr>
-          <w:lang w:val="es-ES"/>
-        </w:rPr>
-        <w:t>SelfManagement</w:t>
-      </w:r>
-      <w:proofErr w:type="spellEnd"/>
-      <w:r>
-        <w:rPr>
-          <w:lang w:val="es-ES"/>
-        </w:rPr>
-        <w:t xml:space="preserve">, presionar el link </w:t>
+        <w:t xml:space="preserve">Una vez iniciada la sesión en el sistema SelfManagement, presionar el link </w:t>
       </w:r>
       <w:r>
         <w:rPr>
@@ -5829,7 +5982,7 @@
                     </pic:cNvPicPr>
                   </pic:nvPicPr>
                   <pic:blipFill>
-                    <a:blip r:embed="rId31" cstate="print"/>
+                    <a:blip r:embed="rId34" cstate="print"/>
                     <a:srcRect/>
                     <a:stretch>
                       <a:fillRect/>
@@ -5913,7 +6066,7 @@
                     </pic:cNvPicPr>
                   </pic:nvPicPr>
                   <pic:blipFill>
-                    <a:blip r:embed="rId32" cstate="print"/>
+                    <a:blip r:embed="rId35" cstate="print"/>
                     <a:srcRect/>
                     <a:stretch>
                       <a:fillRect/>
@@ -6059,7 +6212,7 @@
                     </pic:cNvPicPr>
                   </pic:nvPicPr>
                   <pic:blipFill>
-                    <a:blip r:embed="rId33" cstate="print"/>
+                    <a:blip r:embed="rId36" cstate="print"/>
                     <a:srcRect/>
                     <a:stretch>
                       <a:fillRect/>
@@ -6129,7 +6282,7 @@
                     </pic:cNvPicPr>
                   </pic:nvPicPr>
                   <pic:blipFill>
-                    <a:blip r:embed="rId34" cstate="print"/>
+                    <a:blip r:embed="rId37" cstate="print"/>
                     <a:srcRect/>
                     <a:stretch>
                       <a:fillRect/>
@@ -6217,7 +6370,7 @@
                     </pic:cNvPicPr>
                   </pic:nvPicPr>
                   <pic:blipFill>
-                    <a:blip r:embed="rId35" cstate="print"/>
+                    <a:blip r:embed="rId38" cstate="print"/>
                     <a:srcRect/>
                     <a:stretch>
                       <a:fillRect/>
@@ -6285,21 +6438,7 @@
         <w:rPr>
           <w:lang w:val="es-ES"/>
         </w:rPr>
-        <w:t xml:space="preserve">Una vez iniciada la sesión en el sistema </w:t>
-      </w:r>
-      <w:proofErr w:type="spellStart"/>
-      <w:r>
-        <w:rPr>
-          <w:lang w:val="es-ES"/>
-        </w:rPr>
-        <w:t>SelfManagement</w:t>
-      </w:r>
-      <w:proofErr w:type="spellEnd"/>
-      <w:r>
-        <w:rPr>
-          <w:lang w:val="es-ES"/>
-        </w:rPr>
-        <w:t xml:space="preserve">, presionar el link </w:t>
+        <w:t xml:space="preserve">Una vez iniciada la sesión en el sistema SelfManagement, presionar el link </w:t>
       </w:r>
       <w:r>
         <w:rPr>
@@ -6417,7 +6556,7 @@
                     </pic:cNvPicPr>
                   </pic:nvPicPr>
                   <pic:blipFill>
-                    <a:blip r:embed="rId36" cstate="print"/>
+                    <a:blip r:embed="rId39" cstate="print"/>
                     <a:srcRect/>
                     <a:stretch>
                       <a:fillRect/>
@@ -6496,7 +6635,7 @@
                     </pic:cNvPicPr>
                   </pic:nvPicPr>
                   <pic:blipFill>
-                    <a:blip r:embed="rId37" cstate="print"/>
+                    <a:blip r:embed="rId40" cstate="print"/>
                     <a:srcRect/>
                     <a:stretch>
                       <a:fillRect/>
@@ -6584,7 +6723,7 @@
                     </pic:cNvPicPr>
                   </pic:nvPicPr>
                   <pic:blipFill>
-                    <a:blip r:embed="rId38" cstate="print"/>
+                    <a:blip r:embed="rId41" cstate="print"/>
                     <a:srcRect/>
                     <a:stretch>
                       <a:fillRect/>
@@ -6614,8 +6753,8 @@
       </w:r>
     </w:p>
     <w:sectPr>
-      <w:headerReference w:type="default" r:id="rId39"/>
-      <w:footerReference w:type="default" r:id="rId40"/>
+      <w:headerReference w:type="default" r:id="rId42"/>
+      <w:footerReference w:type="default" r:id="rId43"/>
       <w:type w:val="continuous"/>
       <w:pgSz w:w="11907" w:h="16839" w:code="9"/>
       <w:pgMar w:top="851" w:right="851" w:bottom="851" w:left="851" w:header="794" w:footer="680" w:gutter="0"/>
@@ -6630,14 +6769,14 @@
 
 <file path=word/endnotes.xml><?xml version="1.0" encoding="utf-8"?>
 <w:endnotes xmlns:ve="http://schemas.openxmlformats.org/markup-compatibility/2006" xmlns:o="urn:schemas-microsoft-com:office:office" xmlns:r="http://schemas.openxmlformats.org/officeDocument/2006/relationships" xmlns:m="http://schemas.openxmlformats.org/officeDocument/2006/math" xmlns:v="urn:schemas-microsoft-com:vml" xmlns:wp="http://schemas.openxmlformats.org/drawingml/2006/wordprocessingDrawing" xmlns:w10="urn:schemas-microsoft-com:office:word" xmlns:w="http://schemas.openxmlformats.org/wordprocessingml/2006/main" xmlns:wne="http://schemas.microsoft.com/office/word/2006/wordml">
-  <w:endnote w:type="separator" w:id="-1">
+  <w:endnote w:type="separator" w:id="0">
     <w:p>
       <w:r>
         <w:separator/>
       </w:r>
     </w:p>
   </w:endnote>
-  <w:endnote w:type="continuationSeparator" w:id="0">
+  <w:endnote w:type="continuationSeparator" w:id="1">
     <w:p>
       <w:r>
         <w:continuationSeparator/>
@@ -6705,7 +6844,7 @@
         <w:sz w:val="20"/>
         <w:lang w:val="es-AR"/>
       </w:rPr>
-      <w:t>2</w:t>
+      <w:t>10</w:t>
     </w:r>
     <w:r>
       <w:rPr>
@@ -6726,14 +6865,14 @@
 
 <file path=word/footnotes.xml><?xml version="1.0" encoding="utf-8"?>
 <w:footnotes xmlns:ve="http://schemas.openxmlformats.org/markup-compatibility/2006" xmlns:o="urn:schemas-microsoft-com:office:office" xmlns:r="http://schemas.openxmlformats.org/officeDocument/2006/relationships" xmlns:m="http://schemas.openxmlformats.org/officeDocument/2006/math" xmlns:v="urn:schemas-microsoft-com:vml" xmlns:wp="http://schemas.openxmlformats.org/drawingml/2006/wordprocessingDrawing" xmlns:w10="urn:schemas-microsoft-com:office:word" xmlns:w="http://schemas.openxmlformats.org/wordprocessingml/2006/main" xmlns:wne="http://schemas.microsoft.com/office/word/2006/wordml">
-  <w:footnote w:type="separator" w:id="-1">
+  <w:footnote w:type="separator" w:id="0">
     <w:p>
       <w:r>
         <w:separator/>
       </w:r>
     </w:p>
   </w:footnote>
-  <w:footnote w:type="continuationSeparator" w:id="0">
+  <w:footnote w:type="continuationSeparator" w:id="1">
     <w:p>
       <w:r>
         <w:continuationSeparator/>
@@ -6935,7 +7074,6 @@
       </w:rPr>
       <w:t xml:space="preserve">Proyecto </w:t>
     </w:r>
-    <w:proofErr w:type="spellStart"/>
     <w:r>
       <w:rPr>
         <w:sz w:val="20"/>
@@ -6943,7 +7081,6 @@
       </w:rPr>
       <w:t>SelfManagement</w:t>
     </w:r>
-    <w:proofErr w:type="spellEnd"/>
   </w:p>
   <w:p>
     <w:pPr>
@@ -7783,6 +7920,92 @@
     </w:lvl>
   </w:abstractNum>
   <w:abstractNum w:abstractNumId="9">
+    <w:nsid w:val="4F27455C"/>
+    <w:multiLevelType w:val="hybridMultilevel"/>
+    <w:tmpl w:val="4C7CACE0"/>
+    <w:lvl w:ilvl="0" w:tplc="2C0A000F">
+      <w:start w:val="1"/>
+      <w:numFmt w:val="decimal"/>
+      <w:lvlText w:val="%1."/>
+      <w:lvlJc w:val="left"/>
+      <w:pPr>
+        <w:ind w:left="1069" w:hanging="360"/>
+      </w:pPr>
+    </w:lvl>
+    <w:lvl w:ilvl="1" w:tplc="2C0A0019" w:tentative="1">
+      <w:start w:val="1"/>
+      <w:numFmt w:val="lowerLetter"/>
+      <w:lvlText w:val="%2."/>
+      <w:lvlJc w:val="left"/>
+      <w:pPr>
+        <w:ind w:left="1789" w:hanging="360"/>
+      </w:pPr>
+    </w:lvl>
+    <w:lvl w:ilvl="2" w:tplc="2C0A001B" w:tentative="1">
+      <w:start w:val="1"/>
+      <w:numFmt w:val="lowerRoman"/>
+      <w:lvlText w:val="%3."/>
+      <w:lvlJc w:val="right"/>
+      <w:pPr>
+        <w:ind w:left="2509" w:hanging="180"/>
+      </w:pPr>
+    </w:lvl>
+    <w:lvl w:ilvl="3" w:tplc="2C0A000F" w:tentative="1">
+      <w:start w:val="1"/>
+      <w:numFmt w:val="decimal"/>
+      <w:lvlText w:val="%4."/>
+      <w:lvlJc w:val="left"/>
+      <w:pPr>
+        <w:ind w:left="3229" w:hanging="360"/>
+      </w:pPr>
+    </w:lvl>
+    <w:lvl w:ilvl="4" w:tplc="2C0A0019" w:tentative="1">
+      <w:start w:val="1"/>
+      <w:numFmt w:val="lowerLetter"/>
+      <w:lvlText w:val="%5."/>
+      <w:lvlJc w:val="left"/>
+      <w:pPr>
+        <w:ind w:left="3949" w:hanging="360"/>
+      </w:pPr>
+    </w:lvl>
+    <w:lvl w:ilvl="5" w:tplc="2C0A001B" w:tentative="1">
+      <w:start w:val="1"/>
+      <w:numFmt w:val="lowerRoman"/>
+      <w:lvlText w:val="%6."/>
+      <w:lvlJc w:val="right"/>
+      <w:pPr>
+        <w:ind w:left="4669" w:hanging="180"/>
+      </w:pPr>
+    </w:lvl>
+    <w:lvl w:ilvl="6" w:tplc="2C0A000F" w:tentative="1">
+      <w:start w:val="1"/>
+      <w:numFmt w:val="decimal"/>
+      <w:lvlText w:val="%7."/>
+      <w:lvlJc w:val="left"/>
+      <w:pPr>
+        <w:ind w:left="5389" w:hanging="360"/>
+      </w:pPr>
+    </w:lvl>
+    <w:lvl w:ilvl="7" w:tplc="2C0A0019" w:tentative="1">
+      <w:start w:val="1"/>
+      <w:numFmt w:val="lowerLetter"/>
+      <w:lvlText w:val="%8."/>
+      <w:lvlJc w:val="left"/>
+      <w:pPr>
+        <w:ind w:left="6109" w:hanging="360"/>
+      </w:pPr>
+    </w:lvl>
+    <w:lvl w:ilvl="8" w:tplc="2C0A001B" w:tentative="1">
+      <w:start w:val="1"/>
+      <w:numFmt w:val="lowerRoman"/>
+      <w:lvlText w:val="%9."/>
+      <w:lvlJc w:val="right"/>
+      <w:pPr>
+        <w:ind w:left="6829" w:hanging="180"/>
+      </w:pPr>
+    </w:lvl>
+  </w:abstractNum>
+  <w:abstractNum w:abstractNumId="10">
     <w:nsid w:val="52C4708C"/>
     <w:multiLevelType w:val="hybridMultilevel"/>
     <w:tmpl w:val="19D6A3FE"/>
@@ -7868,7 +8091,7 @@
       </w:pPr>
     </w:lvl>
   </w:abstractNum>
-  <w:abstractNum w:abstractNumId="10">
+  <w:abstractNum w:abstractNumId="11">
     <w:nsid w:val="571630EE"/>
     <w:multiLevelType w:val="hybridMultilevel"/>
     <w:tmpl w:val="1ACA3F78"/>
@@ -7954,7 +8177,7 @@
       </w:pPr>
     </w:lvl>
   </w:abstractNum>
-  <w:abstractNum w:abstractNumId="11">
+  <w:abstractNum w:abstractNumId="12">
     <w:nsid w:val="5B9D69C4"/>
     <w:multiLevelType w:val="hybridMultilevel"/>
     <w:tmpl w:val="E5349B54"/>
@@ -8040,7 +8263,7 @@
       </w:pPr>
     </w:lvl>
   </w:abstractNum>
-  <w:abstractNum w:abstractNumId="12">
+  <w:abstractNum w:abstractNumId="13">
     <w:nsid w:val="748971E4"/>
     <w:multiLevelType w:val="hybridMultilevel"/>
     <w:tmpl w:val="AD2E4804"/>
@@ -8126,7 +8349,7 @@
       </w:pPr>
     </w:lvl>
   </w:abstractNum>
-  <w:abstractNum w:abstractNumId="13">
+  <w:abstractNum w:abstractNumId="14">
     <w:nsid w:val="761C5B8A"/>
     <w:multiLevelType w:val="hybridMultilevel"/>
     <w:tmpl w:val="D6C858DA"/>
@@ -8222,22 +8445,22 @@
     <w:abstractNumId w:val="8"/>
   </w:num>
   <w:num w:numId="4">
-    <w:abstractNumId w:val="10"/>
+    <w:abstractNumId w:val="11"/>
   </w:num>
   <w:num w:numId="5">
     <w:abstractNumId w:val="0"/>
   </w:num>
   <w:num w:numId="6">
-    <w:abstractNumId w:val="12"/>
+    <w:abstractNumId w:val="13"/>
   </w:num>
   <w:num w:numId="7">
-    <w:abstractNumId w:val="9"/>
+    <w:abstractNumId w:val="10"/>
   </w:num>
   <w:num w:numId="8">
     <w:abstractNumId w:val="6"/>
   </w:num>
   <w:num w:numId="9">
-    <w:abstractNumId w:val="13"/>
+    <w:abstractNumId w:val="14"/>
   </w:num>
   <w:num w:numId="10">
     <w:abstractNumId w:val="5"/>
@@ -8252,7 +8475,10 @@
     <w:abstractNumId w:val="7"/>
   </w:num>
   <w:num w:numId="14">
-    <w:abstractNumId w:val="11"/>
+    <w:abstractNumId w:val="12"/>
+  </w:num>
+  <w:num w:numId="15">
+    <w:abstractNumId w:val="9"/>
   </w:num>
   <w:numIdMacAtCleanup w:val="14"/>
 </w:numbering>

</xml_diff>